<commit_message>
updating doc for LDAP use-case
</commit_message>
<xml_diff>
--- a/docs/ReST-Engine.docx
+++ b/docs/ReST-Engine.docx
@@ -1,6 +1,6 @@
 
 <file path=word/document.xml><?xml version="1.0" encoding="utf-8"?>
-<w:document xmlns:wpc="http://schemas.microsoft.com/office/word/2010/wordprocessingCanvas" xmlns:mc="http://schemas.openxmlformats.org/markup-compatibility/2006" xmlns:o="urn:schemas-microsoft-com:office:office" xmlns:r="http://schemas.openxmlformats.org/officeDocument/2006/relationships" xmlns:m="http://schemas.openxmlformats.org/officeDocument/2006/math" xmlns:v="urn:schemas-microsoft-com:vml" xmlns:wp14="http://schemas.microsoft.com/office/word/2010/wordprocessingDrawing" xmlns:wp="http://schemas.openxmlformats.org/drawingml/2006/wordprocessingDrawing" xmlns:w10="urn:schemas-microsoft-com:office:word" xmlns:w="http://schemas.openxmlformats.org/wordprocessingml/2006/main" xmlns:w14="http://schemas.microsoft.com/office/word/2010/wordml" xmlns:w15="http://schemas.microsoft.com/office/word/2012/wordml" xmlns:wpg="http://schemas.microsoft.com/office/word/2010/wordprocessingGroup" xmlns:wpi="http://schemas.microsoft.com/office/word/2010/wordprocessingInk" xmlns:wne="http://schemas.microsoft.com/office/word/2006/wordml" xmlns:wps="http://schemas.microsoft.com/office/word/2010/wordprocessingShape" mc:Ignorable="w14 w15 wp14">
+<w:document xmlns:wpc="http://schemas.microsoft.com/office/word/2010/wordprocessingCanvas" xmlns:mo="http://schemas.microsoft.com/office/mac/office/2008/main" xmlns:mc="http://schemas.openxmlformats.org/markup-compatibility/2006" xmlns:mv="urn:schemas-microsoft-com:mac:vml" xmlns:o="urn:schemas-microsoft-com:office:office" xmlns:r="http://schemas.openxmlformats.org/officeDocument/2006/relationships" xmlns:m="http://schemas.openxmlformats.org/officeDocument/2006/math" xmlns:v="urn:schemas-microsoft-com:vml" xmlns:wp14="http://schemas.microsoft.com/office/word/2010/wordprocessingDrawing" xmlns:wp="http://schemas.openxmlformats.org/drawingml/2006/wordprocessingDrawing" xmlns:w10="urn:schemas-microsoft-com:office:word" xmlns:w="http://schemas.openxmlformats.org/wordprocessingml/2006/main" xmlns:w14="http://schemas.microsoft.com/office/word/2010/wordml" xmlns:wpg="http://schemas.microsoft.com/office/word/2010/wordprocessingGroup" xmlns:wpi="http://schemas.microsoft.com/office/word/2010/wordprocessingInk" xmlns:wne="http://schemas.microsoft.com/office/word/2006/wordml" xmlns:wps="http://schemas.microsoft.com/office/word/2010/wordprocessingShape" mc:Ignorable="w14 wp14">
   <w:body>
     <w:tbl>
       <w:tblPr>
@@ -9,8 +9,8 @@
         <w:tblLook w:val="04A0" w:firstRow="1" w:lastRow="0" w:firstColumn="1" w:lastColumn="0" w:noHBand="0" w:noVBand="1"/>
       </w:tblPr>
       <w:tblGrid>
-        <w:gridCol w:w="4316"/>
-        <w:gridCol w:w="4314"/>
+        <w:gridCol w:w="4428"/>
+        <w:gridCol w:w="4428"/>
       </w:tblGrid>
       <w:tr>
         <w:tc>
@@ -135,9 +135,19 @@
             <w:tcW w:w="2214" w:type="dxa"/>
           </w:tcPr>
           <w:p>
+            <w:proofErr w:type="spellStart"/>
             <w:r>
-              <w:t>Sriram Nambakam</w:t>
+              <w:t>Sriram</w:t>
             </w:r>
+            <w:proofErr w:type="spellEnd"/>
+            <w:r>
+              <w:t xml:space="preserve"> </w:t>
+            </w:r>
+            <w:proofErr w:type="spellStart"/>
+            <w:r>
+              <w:t>Nambakam</w:t>
+            </w:r>
+            <w:proofErr w:type="spellEnd"/>
           </w:p>
         </w:tc>
         <w:tc>
@@ -151,6 +161,74 @@
           </w:p>
         </w:tc>
       </w:tr>
+      <w:tr>
+        <w:tc>
+          <w:tcPr>
+            <w:tcW w:w="2214" w:type="dxa"/>
+          </w:tcPr>
+          <w:p>
+            <w:r>
+              <w:t>1.0</w:t>
+            </w:r>
+          </w:p>
+        </w:tc>
+        <w:tc>
+          <w:tcPr>
+            <w:tcW w:w="2214" w:type="dxa"/>
+          </w:tcPr>
+          <w:p>
+            <w:r>
+              <w:t>6 October 2015</w:t>
+            </w:r>
+          </w:p>
+        </w:tc>
+        <w:tc>
+          <w:tcPr>
+            <w:tcW w:w="2214" w:type="dxa"/>
+          </w:tcPr>
+          <w:p>
+            <w:r>
+              <w:t>Kumar Kaushik</w:t>
+            </w:r>
+          </w:p>
+        </w:tc>
+        <w:tc>
+          <w:tcPr>
+            <w:tcW w:w="3096" w:type="dxa"/>
+          </w:tcPr>
+          <w:p>
+            <w:r>
+              <w:t>Adding use-case for LDAP</w:t>
+            </w:r>
+          </w:p>
+        </w:tc>
+      </w:tr>
+      <w:tr>
+        <w:tc>
+          <w:tcPr>
+            <w:tcW w:w="2214" w:type="dxa"/>
+          </w:tcPr>
+          <w:p/>
+        </w:tc>
+        <w:tc>
+          <w:tcPr>
+            <w:tcW w:w="2214" w:type="dxa"/>
+          </w:tcPr>
+          <w:p/>
+        </w:tc>
+        <w:tc>
+          <w:tcPr>
+            <w:tcW w:w="2214" w:type="dxa"/>
+          </w:tcPr>
+          <w:p/>
+        </w:tc>
+        <w:tc>
+          <w:tcPr>
+            <w:tcW w:w="3096" w:type="dxa"/>
+          </w:tcPr>
+          <w:p/>
+        </w:tc>
+      </w:tr>
     </w:tbl>
     <w:p/>
     <w:p>
@@ -178,10 +256,10 @@
         <w:tblLook w:val="04A0" w:firstRow="1" w:lastRow="0" w:firstColumn="1" w:lastColumn="0" w:noHBand="0" w:noVBand="1"/>
       </w:tblPr>
       <w:tblGrid>
-        <w:gridCol w:w="2168"/>
-        <w:gridCol w:w="2144"/>
-        <w:gridCol w:w="2173"/>
-        <w:gridCol w:w="2145"/>
+        <w:gridCol w:w="2214"/>
+        <w:gridCol w:w="2214"/>
+        <w:gridCol w:w="2214"/>
+        <w:gridCol w:w="2214"/>
       </w:tblGrid>
       <w:tr>
         <w:tc>
@@ -1202,6 +1280,7 @@
           <w:lang w:eastAsia="ja-JP"/>
         </w:rPr>
       </w:pPr>
+      <w:bookmarkStart w:id="0" w:name="_GoBack"/>
       <w:r>
         <w:rPr>
           <w:noProof/>
@@ -1263,6 +1342,7 @@
         <w:fldChar w:fldCharType="end"/>
       </w:r>
     </w:p>
+    <w:bookmarkEnd w:id="0"/>
     <w:p>
       <w:pPr>
         <w:pStyle w:val="TOC2"/>
@@ -2046,6 +2126,11 @@
         <w:rPr>
           <w:noProof/>
         </w:rPr>
+      </w:r>
+      <w:r>
+        <w:rPr>
+          <w:noProof/>
+        </w:rPr>
         <w:fldChar w:fldCharType="separate"/>
       </w:r>
       <w:r>
@@ -2367,48 +2452,56 @@
       <w:pPr>
         <w:pStyle w:val="Heading1"/>
       </w:pPr>
-      <w:bookmarkStart w:id="0" w:name="_Toc304641218"/>
+      <w:bookmarkStart w:id="1" w:name="_Toc304641218"/>
       <w:r>
         <w:lastRenderedPageBreak/>
         <w:t>Summary</w:t>
       </w:r>
-      <w:bookmarkEnd w:id="0"/>
+      <w:bookmarkEnd w:id="1"/>
     </w:p>
     <w:p>
       <w:pPr>
         <w:pStyle w:val="Heading2"/>
       </w:pPr>
-      <w:bookmarkStart w:id="1" w:name="_Toc304641219"/>
+      <w:bookmarkStart w:id="2" w:name="_Toc304641219"/>
       <w:r>
         <w:t>Overview</w:t>
       </w:r>
-      <w:bookmarkEnd w:id="1"/>
-    </w:p>
-    <w:p/>
-    <w:p>
-      <w:r>
-        <w:t>This document provides the specification for a minimal Representational State Transfer (ReST) engine that can be embedded in services that are implemented in ANSI C.</w:t>
+      <w:bookmarkEnd w:id="2"/>
+    </w:p>
+    <w:p/>
+    <w:p>
+      <w:r>
+        <w:t>This document provides the specification for a minimal Representational State Transfer (</w:t>
+      </w:r>
+      <w:proofErr w:type="spellStart"/>
+      <w:r>
+        <w:t>ReST</w:t>
+      </w:r>
+      <w:proofErr w:type="spellEnd"/>
+      <w:r>
+        <w:t>) engine that can be embedded in services that are implemented in ANSI C.</w:t>
       </w:r>
     </w:p>
     <w:p>
       <w:pPr>
         <w:pStyle w:val="Heading2"/>
       </w:pPr>
-      <w:bookmarkStart w:id="2" w:name="_Toc304641220"/>
+      <w:bookmarkStart w:id="3" w:name="_Toc304641220"/>
       <w:r>
         <w:t>Purpose</w:t>
       </w:r>
-      <w:bookmarkEnd w:id="2"/>
+      <w:bookmarkEnd w:id="3"/>
     </w:p>
     <w:p>
       <w:pPr>
         <w:pStyle w:val="Heading3"/>
       </w:pPr>
-      <w:bookmarkStart w:id="3" w:name="_Toc304641221"/>
+      <w:bookmarkStart w:id="4" w:name="_Toc304641221"/>
       <w:r>
         <w:t>Business Driver(s)</w:t>
       </w:r>
-      <w:bookmarkEnd w:id="3"/>
+      <w:bookmarkEnd w:id="4"/>
     </w:p>
     <w:p/>
     <w:p>
@@ -2416,7 +2509,15 @@
         <w:t>User interfaces and other services require</w:t>
       </w:r>
       <w:r>
-        <w:t xml:space="preserve"> a HTTP(S) based REST interface </w:t>
+        <w:t xml:space="preserve"> a </w:t>
+      </w:r>
+      <w:proofErr w:type="gramStart"/>
+      <w:r>
+        <w:t>HTTP(</w:t>
+      </w:r>
+      <w:proofErr w:type="gramEnd"/>
+      <w:r>
+        <w:t xml:space="preserve">S) based REST interface </w:t>
       </w:r>
       <w:r>
         <w:t xml:space="preserve">for easy integration with </w:t>
@@ -2431,18 +2532,34 @@
     <w:p/>
     <w:p>
       <w:r>
-        <w:t>A ReST interface is preferred to easily negotiate proxies, firewalls and also provide easier integration with cloud enabled services.</w:t>
+        <w:t xml:space="preserve">A </w:t>
+      </w:r>
+      <w:proofErr w:type="spellStart"/>
+      <w:r>
+        <w:t>ReST</w:t>
+      </w:r>
+      <w:proofErr w:type="spellEnd"/>
+      <w:r>
+        <w:t xml:space="preserve"> interface is preferred to easily negotiate </w:t>
+      </w:r>
+      <w:proofErr w:type="gramStart"/>
+      <w:r>
+        <w:t>proxies,</w:t>
+      </w:r>
+      <w:proofErr w:type="gramEnd"/>
+      <w:r>
+        <w:t xml:space="preserve"> firewalls and also provide easier integration with cloud enabled services.</w:t>
       </w:r>
     </w:p>
     <w:p>
       <w:pPr>
         <w:pStyle w:val="Heading3"/>
       </w:pPr>
-      <w:bookmarkStart w:id="4" w:name="_Toc304641222"/>
+      <w:bookmarkStart w:id="5" w:name="_Toc304641222"/>
       <w:r>
         <w:t>Technical Driver(s)</w:t>
       </w:r>
-      <w:bookmarkEnd w:id="4"/>
+      <w:bookmarkEnd w:id="5"/>
     </w:p>
     <w:p/>
     <w:p>
@@ -2499,7 +2616,7 @@
           <w:szCs w:val="26"/>
         </w:rPr>
       </w:pPr>
-      <w:bookmarkStart w:id="5" w:name="_Toc304641223"/>
+      <w:bookmarkStart w:id="6" w:name="_Toc304641223"/>
       <w:r>
         <w:br w:type="page"/>
       </w:r>
@@ -2512,12 +2629,20 @@
         <w:lastRenderedPageBreak/>
         <w:t>Goal</w:t>
       </w:r>
-      <w:bookmarkEnd w:id="5"/>
-    </w:p>
-    <w:p/>
-    <w:p>
-      <w:r>
-        <w:t>The primary deliverable is a shared library for the ReST engine. It will be supported on the following platforms.</w:t>
+      <w:bookmarkEnd w:id="6"/>
+    </w:p>
+    <w:p/>
+    <w:p>
+      <w:r>
+        <w:t xml:space="preserve">The primary deliverable is a shared library for the </w:t>
+      </w:r>
+      <w:proofErr w:type="spellStart"/>
+      <w:r>
+        <w:t>ReST</w:t>
+      </w:r>
+      <w:proofErr w:type="spellEnd"/>
+      <w:r>
+        <w:t xml:space="preserve"> engine. It will be supported on the following platforms.</w:t>
       </w:r>
     </w:p>
     <w:p/>
@@ -2560,7 +2685,15 @@
     <w:p/>
     <w:p>
       <w:r>
-        <w:t>The ReST Engine will support the following protocols.</w:t>
+        <w:t xml:space="preserve">The </w:t>
+      </w:r>
+      <w:proofErr w:type="spellStart"/>
+      <w:r>
+        <w:t>ReST</w:t>
+      </w:r>
+      <w:proofErr w:type="spellEnd"/>
+      <w:r>
+        <w:t xml:space="preserve"> Engine will support the following protocols.</w:t>
       </w:r>
     </w:p>
     <w:p>
@@ -2602,14 +2735,27 @@
           <w:numId w:val="7"/>
         </w:numPr>
       </w:pPr>
-      <w:r>
-        <w:t>Javascript Object Notation (JSON)</w:t>
-      </w:r>
-    </w:p>
-    <w:p/>
-    <w:p>
-      <w:r>
-        <w:t>The following components will be provided to support the ReST engine.</w:t>
+      <w:proofErr w:type="spellStart"/>
+      <w:r>
+        <w:t>Javascript</w:t>
+      </w:r>
+      <w:proofErr w:type="spellEnd"/>
+      <w:r>
+        <w:t xml:space="preserve"> Object Notation (JSON)</w:t>
+      </w:r>
+    </w:p>
+    <w:p/>
+    <w:p>
+      <w:r>
+        <w:t xml:space="preserve">The following components will be provided to support the </w:t>
+      </w:r>
+      <w:proofErr w:type="spellStart"/>
+      <w:r>
+        <w:t>ReST</w:t>
+      </w:r>
+      <w:proofErr w:type="spellEnd"/>
+      <w:r>
+        <w:t xml:space="preserve"> engine.</w:t>
       </w:r>
     </w:p>
     <w:p/>
@@ -2622,7 +2768,15 @@
         </w:numPr>
       </w:pPr>
       <w:r>
-        <w:t>A multi-threaded server that consumes the services of the ReST engine</w:t>
+        <w:t xml:space="preserve">A multi-threaded server that consumes the services of the </w:t>
+      </w:r>
+      <w:proofErr w:type="spellStart"/>
+      <w:r>
+        <w:t>ReST</w:t>
+      </w:r>
+      <w:proofErr w:type="spellEnd"/>
+      <w:r>
+        <w:t xml:space="preserve"> engine</w:t>
       </w:r>
     </w:p>
     <w:p>
@@ -2646,7 +2800,15 @@
         </w:numPr>
       </w:pPr>
       <w:r>
-        <w:t>The server and client will support a ReST API that utilizes a message format implemented using JSON.</w:t>
+        <w:t xml:space="preserve">The server and client will support a </w:t>
+      </w:r>
+      <w:proofErr w:type="spellStart"/>
+      <w:r>
+        <w:t>ReST</w:t>
+      </w:r>
+      <w:proofErr w:type="spellEnd"/>
+      <w:r>
+        <w:t xml:space="preserve"> API that utilizes a message format implemented using JSON.</w:t>
       </w:r>
     </w:p>
     <w:p/>
@@ -2669,37 +2831,103 @@
       <w:pPr>
         <w:pStyle w:val="Heading1"/>
       </w:pPr>
-      <w:bookmarkStart w:id="6" w:name="_Toc304641224"/>
+      <w:bookmarkStart w:id="7" w:name="_Toc304641224"/>
       <w:r>
         <w:lastRenderedPageBreak/>
         <w:t>Problem Description</w:t>
       </w:r>
-      <w:bookmarkEnd w:id="6"/>
+      <w:bookmarkEnd w:id="7"/>
     </w:p>
     <w:p>
       <w:pPr>
         <w:pStyle w:val="Heading2"/>
       </w:pPr>
-      <w:bookmarkStart w:id="7" w:name="_Toc304641225"/>
+      <w:bookmarkStart w:id="8" w:name="_Toc304641225"/>
       <w:r>
         <w:t>Problem</w:t>
       </w:r>
-      <w:bookmarkEnd w:id="7"/>
-    </w:p>
+      <w:bookmarkEnd w:id="8"/>
+    </w:p>
+    <w:p/>
+    <w:p>
+      <w:r>
+        <w:t xml:space="preserve">Various VMware products </w:t>
+      </w:r>
+      <w:proofErr w:type="gramStart"/>
+      <w:r>
+        <w:t>requires</w:t>
+      </w:r>
+      <w:proofErr w:type="gramEnd"/>
+      <w:r>
+        <w:t xml:space="preserve"> </w:t>
+      </w:r>
+      <w:proofErr w:type="spellStart"/>
+      <w:r>
+        <w:t>ReST</w:t>
+      </w:r>
+      <w:proofErr w:type="spellEnd"/>
+      <w:r>
+        <w:t xml:space="preserve"> based interface to exchange information in client server architecture. And most of these product</w:t>
+      </w:r>
+      <w:r>
+        <w:t>s</w:t>
+      </w:r>
+      <w:r>
+        <w:t xml:space="preserve"> are native which is written in ANSI C. </w:t>
+      </w:r>
+    </w:p>
+    <w:p>
+      <w:r>
+        <w:t xml:space="preserve">The deliverable of this project (rest engine library) will be consumed by all such native application to provide </w:t>
+      </w:r>
+      <w:proofErr w:type="gramStart"/>
+      <w:r>
+        <w:t>HTTP(</w:t>
+      </w:r>
+      <w:proofErr w:type="gramEnd"/>
+      <w:r>
+        <w:t xml:space="preserve">S) based interaction.  This engine will implement transport and application layer of network services using </w:t>
+      </w:r>
+      <w:proofErr w:type="gramStart"/>
+      <w:r>
+        <w:t>HTTP(</w:t>
+      </w:r>
+      <w:proofErr w:type="gramEnd"/>
+      <w:r>
+        <w:t xml:space="preserve">S) and TCP protocol headers. The payload format of data exchanged will be </w:t>
+      </w:r>
+      <w:proofErr w:type="gramStart"/>
+      <w:r>
+        <w:t>JSON which</w:t>
+      </w:r>
+      <w:proofErr w:type="gramEnd"/>
+      <w:r>
+        <w:t xml:space="preserve"> will be used by server module to support various use-cases like interaction with LDAP etc.</w:t>
+      </w:r>
+    </w:p>
+    <w:p/>
     <w:p>
       <w:pPr>
         <w:pStyle w:val="Heading2"/>
       </w:pPr>
-      <w:bookmarkStart w:id="8" w:name="_Toc304641226"/>
+      <w:bookmarkStart w:id="9" w:name="_Toc304641226"/>
       <w:r>
         <w:t>Current Product Limitations</w:t>
       </w:r>
-      <w:bookmarkEnd w:id="8"/>
-    </w:p>
-    <w:p/>
-    <w:p>
-      <w:r>
-        <w:t>The ReST engine must be imple</w:t>
+      <w:bookmarkEnd w:id="9"/>
+    </w:p>
+    <w:p/>
+    <w:p>
+      <w:r>
+        <w:t xml:space="preserve">The </w:t>
+      </w:r>
+      <w:proofErr w:type="spellStart"/>
+      <w:r>
+        <w:t>ReST</w:t>
+      </w:r>
+      <w:proofErr w:type="spellEnd"/>
+      <w:r>
+        <w:t xml:space="preserve"> engine must be imple</w:t>
       </w:r>
       <w:r>
         <w:t>mented using</w:t>
@@ -2711,7 +2939,21 @@
     <w:p/>
     <w:p>
       <w:r>
-        <w:t>All encryption must be handled through OpenSSL.</w:t>
+        <w:t xml:space="preserve">All encryption must be handled through </w:t>
+      </w:r>
+      <w:proofErr w:type="spellStart"/>
+      <w:r>
+        <w:t>OpenSSL</w:t>
+      </w:r>
+      <w:proofErr w:type="spellEnd"/>
+      <w:r>
+        <w:t>.</w:t>
+      </w:r>
+    </w:p>
+    <w:p/>
+    <w:p>
+      <w:r>
+        <w:t>This engine should be highly scalable to handle 10,000’s of client connections.</w:t>
       </w:r>
     </w:p>
     <w:p/>
@@ -2719,11 +2961,11 @@
       <w:pPr>
         <w:pStyle w:val="Heading2"/>
       </w:pPr>
-      <w:bookmarkStart w:id="9" w:name="_Toc304641227"/>
+      <w:bookmarkStart w:id="10" w:name="_Toc304641227"/>
       <w:r>
         <w:t>Use Cases</w:t>
       </w:r>
-      <w:bookmarkEnd w:id="9"/>
+      <w:bookmarkEnd w:id="10"/>
     </w:p>
     <w:p/>
     <w:p>
@@ -2737,12 +2979,162 @@
     <w:p/>
     <w:p>
       <w:r>
-        <w:t>The VMware Directory Service will serve LDAP requests over ReST. In order to achieve this, the directory serv</w:t>
-      </w:r>
-      <w:r>
-        <w:t>ice will embed the ReST engine.</w:t>
-      </w:r>
-    </w:p>
+        <w:t xml:space="preserve">The VMware Directory Service will serve LDAP requests over </w:t>
+      </w:r>
+      <w:proofErr w:type="spellStart"/>
+      <w:r>
+        <w:t>ReST</w:t>
+      </w:r>
+      <w:proofErr w:type="spellEnd"/>
+      <w:r>
+        <w:t>. In order to achieve this, the directory serv</w:t>
+      </w:r>
+      <w:r>
+        <w:t xml:space="preserve">ice will embed the </w:t>
+      </w:r>
+      <w:proofErr w:type="spellStart"/>
+      <w:r>
+        <w:t>ReST</w:t>
+      </w:r>
+      <w:proofErr w:type="spellEnd"/>
+      <w:r>
+        <w:t xml:space="preserve"> engine.</w:t>
+      </w:r>
+    </w:p>
+    <w:p>
+      <w:r>
+        <w:t>There will be there major modules for rest engine to work with LDAP. These can be called as</w:t>
+      </w:r>
+    </w:p>
+    <w:p/>
+    <w:p/>
+    <w:p>
+      <w:r>
+        <w:rPr>
+          <w:noProof/>
+        </w:rPr>
+        <w:lastRenderedPageBreak/>
+        <w:drawing>
+          <wp:inline distT="0" distB="0" distL="0" distR="0">
+            <wp:extent cx="6515100" cy="5067300"/>
+            <wp:effectExtent l="0" t="0" r="12700" b="12700"/>
+            <wp:docPr id="2" name="Picture 2"/>
+            <wp:cNvGraphicFramePr>
+              <a:graphicFrameLocks xmlns:a="http://schemas.openxmlformats.org/drawingml/2006/main" noChangeAspect="1"/>
+            </wp:cNvGraphicFramePr>
+            <a:graphic xmlns:a="http://schemas.openxmlformats.org/drawingml/2006/main">
+              <a:graphicData uri="http://schemas.openxmlformats.org/drawingml/2006/picture">
+                <pic:pic xmlns:pic="http://schemas.openxmlformats.org/drawingml/2006/picture">
+                  <pic:nvPicPr>
+                    <pic:cNvPr id="0" name="RESTEngine-DataFlowDiagram.jpeg"/>
+                    <pic:cNvPicPr/>
+                  </pic:nvPicPr>
+                  <pic:blipFill>
+                    <a:blip r:embed="rId9">
+                      <a:extLst>
+                        <a:ext uri="{28A0092B-C50C-407E-A947-70E740481C1C}">
+                          <a14:useLocalDpi xmlns:a14="http://schemas.microsoft.com/office/drawing/2010/main" val="0"/>
+                        </a:ext>
+                      </a:extLst>
+                    </a:blip>
+                    <a:stretch>
+                      <a:fillRect/>
+                    </a:stretch>
+                  </pic:blipFill>
+                  <pic:spPr>
+                    <a:xfrm>
+                      <a:off x="0" y="0"/>
+                      <a:ext cx="6515100" cy="5067300"/>
+                    </a:xfrm>
+                    <a:prstGeom prst="rect">
+                      <a:avLst/>
+                    </a:prstGeom>
+                  </pic:spPr>
+                </pic:pic>
+              </a:graphicData>
+            </a:graphic>
+          </wp:inline>
+        </w:drawing>
+      </w:r>
+    </w:p>
+    <w:p>
+      <w:pPr>
+        <w:pStyle w:val="Heading4"/>
+      </w:pPr>
+      <w:r>
+        <w:t>REST client interface.</w:t>
+      </w:r>
+    </w:p>
+    <w:p/>
+    <w:p>
+      <w:r>
+        <w:t xml:space="preserve">This will initiate client connection to REST </w:t>
+      </w:r>
+      <w:proofErr w:type="gramStart"/>
+      <w:r>
+        <w:t>server which</w:t>
+      </w:r>
+      <w:proofErr w:type="gramEnd"/>
+      <w:r>
+        <w:t xml:space="preserve"> will communicate using HTTP protocol on top of TCP/IP transport. The Payload format for packets </w:t>
+      </w:r>
+    </w:p>
+    <w:p>
+      <w:proofErr w:type="gramStart"/>
+      <w:r>
+        <w:t>exchanged</w:t>
+      </w:r>
+      <w:proofErr w:type="gramEnd"/>
+      <w:r>
+        <w:t xml:space="preserve"> will be JSON which contains various attributes and values required for rest server to create LDAP query</w:t>
+      </w:r>
+    </w:p>
+    <w:p/>
+    <w:p>
+      <w:pPr>
+        <w:pStyle w:val="Heading4"/>
+      </w:pPr>
+      <w:r>
+        <w:t>Rest Engine.</w:t>
+      </w:r>
+    </w:p>
+    <w:p/>
+    <w:p>
+      <w:r>
+        <w:t xml:space="preserve">This is the main server side module handing HTTP based </w:t>
+      </w:r>
+      <w:proofErr w:type="gramStart"/>
+      <w:r>
+        <w:t>requests</w:t>
+      </w:r>
+      <w:proofErr w:type="gramEnd"/>
+      <w:r>
+        <w:t xml:space="preserve"> from client and transforming the request to valid LDAP query.</w:t>
+      </w:r>
+    </w:p>
+    <w:p/>
+    <w:p/>
+    <w:p>
+      <w:pPr>
+        <w:pStyle w:val="Heading4"/>
+      </w:pPr>
+      <w:r>
+        <w:lastRenderedPageBreak/>
+        <w:t>LDAP Server hookup</w:t>
+      </w:r>
+    </w:p>
+    <w:p/>
+    <w:p>
+      <w:proofErr w:type="spellStart"/>
+      <w:r>
+        <w:t>RestEngine</w:t>
+      </w:r>
+      <w:proofErr w:type="spellEnd"/>
+      <w:r>
+        <w:t xml:space="preserve"> will implement callback to be registered with LDAP server for query management.</w:t>
+      </w:r>
+    </w:p>
+    <w:p/>
     <w:p>
       <w:pPr>
         <w:pStyle w:val="Heading3"/>
@@ -2788,14 +3180,12 @@
       <w:pPr>
         <w:pStyle w:val="Heading1"/>
       </w:pPr>
-      <w:bookmarkStart w:id="10" w:name="_Toc304641228"/>
-      <w:bookmarkStart w:id="11" w:name="_GoBack"/>
-      <w:bookmarkEnd w:id="11"/>
+      <w:bookmarkStart w:id="11" w:name="_Toc304641228"/>
       <w:r>
         <w:lastRenderedPageBreak/>
         <w:t>Product Requirements</w:t>
       </w:r>
-      <w:bookmarkEnd w:id="10"/>
+      <w:bookmarkEnd w:id="11"/>
     </w:p>
     <w:p>
       <w:pPr>
@@ -3015,8 +3405,8 @@
     </w:p>
     <w:p/>
     <w:sectPr>
-      <w:headerReference w:type="default" r:id="rId8"/>
-      <w:footerReference w:type="default" r:id="rId9"/>
+      <w:headerReference w:type="default" r:id="rId10"/>
+      <w:footerReference w:type="default" r:id="rId11"/>
       <w:pgSz w:w="12240" w:h="15840"/>
       <w:pgMar w:top="1440" w:right="1800" w:bottom="1440" w:left="1800" w:header="720" w:footer="720" w:gutter="0"/>
       <w:cols w:space="720"/>
@@ -3027,7 +3417,7 @@
 </file>
 
 <file path=word/endnotes.xml><?xml version="1.0" encoding="utf-8"?>
-<w:endnotes xmlns:wpc="http://schemas.microsoft.com/office/word/2010/wordprocessingCanvas" xmlns:mc="http://schemas.openxmlformats.org/markup-compatibility/2006" xmlns:o="urn:schemas-microsoft-com:office:office" xmlns:r="http://schemas.openxmlformats.org/officeDocument/2006/relationships" xmlns:m="http://schemas.openxmlformats.org/officeDocument/2006/math" xmlns:v="urn:schemas-microsoft-com:vml" xmlns:wp14="http://schemas.microsoft.com/office/word/2010/wordprocessingDrawing" xmlns:wp="http://schemas.openxmlformats.org/drawingml/2006/wordprocessingDrawing" xmlns:w10="urn:schemas-microsoft-com:office:word" xmlns:w="http://schemas.openxmlformats.org/wordprocessingml/2006/main" xmlns:w14="http://schemas.microsoft.com/office/word/2010/wordml" xmlns:w15="http://schemas.microsoft.com/office/word/2012/wordml" xmlns:wpg="http://schemas.microsoft.com/office/word/2010/wordprocessingGroup" xmlns:wpi="http://schemas.microsoft.com/office/word/2010/wordprocessingInk" xmlns:wne="http://schemas.microsoft.com/office/word/2006/wordml" xmlns:wps="http://schemas.microsoft.com/office/word/2010/wordprocessingShape" mc:Ignorable="w14 w15 wp14">
+<w:endnotes xmlns:wpc="http://schemas.microsoft.com/office/word/2010/wordprocessingCanvas" xmlns:mo="http://schemas.microsoft.com/office/mac/office/2008/main" xmlns:mc="http://schemas.openxmlformats.org/markup-compatibility/2006" xmlns:mv="urn:schemas-microsoft-com:mac:vml" xmlns:o="urn:schemas-microsoft-com:office:office" xmlns:r="http://schemas.openxmlformats.org/officeDocument/2006/relationships" xmlns:m="http://schemas.openxmlformats.org/officeDocument/2006/math" xmlns:v="urn:schemas-microsoft-com:vml" xmlns:wp14="http://schemas.microsoft.com/office/word/2010/wordprocessingDrawing" xmlns:wp="http://schemas.openxmlformats.org/drawingml/2006/wordprocessingDrawing" xmlns:w10="urn:schemas-microsoft-com:office:word" xmlns:w="http://schemas.openxmlformats.org/wordprocessingml/2006/main" xmlns:w14="http://schemas.microsoft.com/office/word/2010/wordml" xmlns:wpg="http://schemas.microsoft.com/office/word/2010/wordprocessingGroup" xmlns:wpi="http://schemas.microsoft.com/office/word/2010/wordprocessingInk" xmlns:wne="http://schemas.microsoft.com/office/word/2006/wordml" xmlns:wps="http://schemas.microsoft.com/office/word/2010/wordprocessingShape" mc:Ignorable="w14 wp14">
   <w:endnote w:type="separator" w:id="-1">
     <w:p>
       <w:r>
@@ -3046,7 +3436,7 @@
 </file>
 
 <file path=word/footer1.xml><?xml version="1.0" encoding="utf-8"?>
-<w:ftr xmlns:wpc="http://schemas.microsoft.com/office/word/2010/wordprocessingCanvas" xmlns:mc="http://schemas.openxmlformats.org/markup-compatibility/2006" xmlns:o="urn:schemas-microsoft-com:office:office" xmlns:r="http://schemas.openxmlformats.org/officeDocument/2006/relationships" xmlns:m="http://schemas.openxmlformats.org/officeDocument/2006/math" xmlns:v="urn:schemas-microsoft-com:vml" xmlns:wp14="http://schemas.microsoft.com/office/word/2010/wordprocessingDrawing" xmlns:wp="http://schemas.openxmlformats.org/drawingml/2006/wordprocessingDrawing" xmlns:w10="urn:schemas-microsoft-com:office:word" xmlns:w="http://schemas.openxmlformats.org/wordprocessingml/2006/main" xmlns:w14="http://schemas.microsoft.com/office/word/2010/wordml" xmlns:w15="http://schemas.microsoft.com/office/word/2012/wordml" xmlns:wpg="http://schemas.microsoft.com/office/word/2010/wordprocessingGroup" xmlns:wpi="http://schemas.microsoft.com/office/word/2010/wordprocessingInk" xmlns:wne="http://schemas.microsoft.com/office/word/2006/wordml" xmlns:wps="http://schemas.microsoft.com/office/word/2010/wordprocessingShape" mc:Ignorable="w14 w15 wp14">
+<w:ftr xmlns:wpc="http://schemas.microsoft.com/office/word/2010/wordprocessingCanvas" xmlns:mo="http://schemas.microsoft.com/office/mac/office/2008/main" xmlns:mc="http://schemas.openxmlformats.org/markup-compatibility/2006" xmlns:mv="urn:schemas-microsoft-com:mac:vml" xmlns:o="urn:schemas-microsoft-com:office:office" xmlns:r="http://schemas.openxmlformats.org/officeDocument/2006/relationships" xmlns:m="http://schemas.openxmlformats.org/officeDocument/2006/math" xmlns:v="urn:schemas-microsoft-com:vml" xmlns:wp14="http://schemas.microsoft.com/office/word/2010/wordprocessingDrawing" xmlns:wp="http://schemas.openxmlformats.org/drawingml/2006/wordprocessingDrawing" xmlns:w10="urn:schemas-microsoft-com:office:word" xmlns:w="http://schemas.openxmlformats.org/wordprocessingml/2006/main" xmlns:w14="http://schemas.microsoft.com/office/word/2010/wordml" xmlns:wpg="http://schemas.microsoft.com/office/word/2010/wordprocessingGroup" xmlns:wpi="http://schemas.microsoft.com/office/word/2010/wordprocessingInk" xmlns:wne="http://schemas.microsoft.com/office/word/2006/wordml" xmlns:wps="http://schemas.microsoft.com/office/word/2010/wordprocessingShape" mc:Ignorable="w14 wp14">
   <w:p>
     <w:pPr>
       <w:pStyle w:val="Footer"/>
@@ -3097,7 +3487,7 @@
         <w:rFonts w:ascii="Times New Roman" w:hAnsi="Times New Roman" w:cs="Times New Roman"/>
         <w:noProof/>
       </w:rPr>
-      <w:t>7</w:t>
+      <w:t>3</w:t>
     </w:r>
     <w:r>
       <w:rPr>
@@ -3134,7 +3524,7 @@
         <w:rFonts w:ascii="Times New Roman" w:hAnsi="Times New Roman" w:cs="Times New Roman"/>
         <w:noProof/>
       </w:rPr>
-      <w:t>9</w:t>
+      <w:t>11</w:t>
     </w:r>
     <w:r>
       <w:rPr>
@@ -3147,7 +3537,7 @@
 </file>
 
 <file path=word/footnotes.xml><?xml version="1.0" encoding="utf-8"?>
-<w:footnotes xmlns:wpc="http://schemas.microsoft.com/office/word/2010/wordprocessingCanvas" xmlns:mc="http://schemas.openxmlformats.org/markup-compatibility/2006" xmlns:o="urn:schemas-microsoft-com:office:office" xmlns:r="http://schemas.openxmlformats.org/officeDocument/2006/relationships" xmlns:m="http://schemas.openxmlformats.org/officeDocument/2006/math" xmlns:v="urn:schemas-microsoft-com:vml" xmlns:wp14="http://schemas.microsoft.com/office/word/2010/wordprocessingDrawing" xmlns:wp="http://schemas.openxmlformats.org/drawingml/2006/wordprocessingDrawing" xmlns:w10="urn:schemas-microsoft-com:office:word" xmlns:w="http://schemas.openxmlformats.org/wordprocessingml/2006/main" xmlns:w14="http://schemas.microsoft.com/office/word/2010/wordml" xmlns:w15="http://schemas.microsoft.com/office/word/2012/wordml" xmlns:wpg="http://schemas.microsoft.com/office/word/2010/wordprocessingGroup" xmlns:wpi="http://schemas.microsoft.com/office/word/2010/wordprocessingInk" xmlns:wne="http://schemas.microsoft.com/office/word/2006/wordml" xmlns:wps="http://schemas.microsoft.com/office/word/2010/wordprocessingShape" mc:Ignorable="w14 w15 wp14">
+<w:footnotes xmlns:wpc="http://schemas.microsoft.com/office/word/2010/wordprocessingCanvas" xmlns:mo="http://schemas.microsoft.com/office/mac/office/2008/main" xmlns:mc="http://schemas.openxmlformats.org/markup-compatibility/2006" xmlns:mv="urn:schemas-microsoft-com:mac:vml" xmlns:o="urn:schemas-microsoft-com:office:office" xmlns:r="http://schemas.openxmlformats.org/officeDocument/2006/relationships" xmlns:m="http://schemas.openxmlformats.org/officeDocument/2006/math" xmlns:v="urn:schemas-microsoft-com:vml" xmlns:wp14="http://schemas.microsoft.com/office/word/2010/wordprocessingDrawing" xmlns:wp="http://schemas.openxmlformats.org/drawingml/2006/wordprocessingDrawing" xmlns:w10="urn:schemas-microsoft-com:office:word" xmlns:w="http://schemas.openxmlformats.org/wordprocessingml/2006/main" xmlns:w14="http://schemas.microsoft.com/office/word/2010/wordml" xmlns:wpg="http://schemas.microsoft.com/office/word/2010/wordprocessingGroup" xmlns:wpi="http://schemas.microsoft.com/office/word/2010/wordprocessingInk" xmlns:wne="http://schemas.microsoft.com/office/word/2006/wordml" xmlns:wps="http://schemas.microsoft.com/office/word/2010/wordprocessingShape" mc:Ignorable="w14 wp14">
   <w:footnote w:type="separator" w:id="-1">
     <w:p>
       <w:r>
@@ -3166,7 +3556,7 @@
 </file>
 
 <file path=word/header1.xml><?xml version="1.0" encoding="utf-8"?>
-<w:hdr xmlns:wpc="http://schemas.microsoft.com/office/word/2010/wordprocessingCanvas" xmlns:mc="http://schemas.openxmlformats.org/markup-compatibility/2006" xmlns:o="urn:schemas-microsoft-com:office:office" xmlns:r="http://schemas.openxmlformats.org/officeDocument/2006/relationships" xmlns:m="http://schemas.openxmlformats.org/officeDocument/2006/math" xmlns:v="urn:schemas-microsoft-com:vml" xmlns:wp14="http://schemas.microsoft.com/office/word/2010/wordprocessingDrawing" xmlns:wp="http://schemas.openxmlformats.org/drawingml/2006/wordprocessingDrawing" xmlns:w10="urn:schemas-microsoft-com:office:word" xmlns:w="http://schemas.openxmlformats.org/wordprocessingml/2006/main" xmlns:w14="http://schemas.microsoft.com/office/word/2010/wordml" xmlns:w15="http://schemas.microsoft.com/office/word/2012/wordml" xmlns:wpg="http://schemas.microsoft.com/office/word/2010/wordprocessingGroup" xmlns:wpi="http://schemas.microsoft.com/office/word/2010/wordprocessingInk" xmlns:wne="http://schemas.microsoft.com/office/word/2006/wordml" xmlns:wps="http://schemas.microsoft.com/office/word/2010/wordprocessingShape" mc:Ignorable="w14 w15 wp14">
+<w:hdr xmlns:wpc="http://schemas.microsoft.com/office/word/2010/wordprocessingCanvas" xmlns:mo="http://schemas.microsoft.com/office/mac/office/2008/main" xmlns:mc="http://schemas.openxmlformats.org/markup-compatibility/2006" xmlns:mv="urn:schemas-microsoft-com:mac:vml" xmlns:o="urn:schemas-microsoft-com:office:office" xmlns:r="http://schemas.openxmlformats.org/officeDocument/2006/relationships" xmlns:m="http://schemas.openxmlformats.org/officeDocument/2006/math" xmlns:v="urn:schemas-microsoft-com:vml" xmlns:wp14="http://schemas.microsoft.com/office/word/2010/wordprocessingDrawing" xmlns:wp="http://schemas.openxmlformats.org/drawingml/2006/wordprocessingDrawing" xmlns:w10="urn:schemas-microsoft-com:office:word" xmlns:w="http://schemas.openxmlformats.org/wordprocessingml/2006/main" xmlns:w14="http://schemas.microsoft.com/office/word/2010/wordml" xmlns:wpg="http://schemas.microsoft.com/office/word/2010/wordprocessingGroup" xmlns:wpi="http://schemas.microsoft.com/office/word/2010/wordprocessingInk" xmlns:wne="http://schemas.microsoft.com/office/word/2006/wordml" xmlns:wps="http://schemas.microsoft.com/office/word/2010/wordprocessingShape" mc:Ignorable="w14 wp14">
   <w:p>
     <w:pPr>
       <w:pStyle w:val="Header"/>
@@ -3192,8 +3582,8 @@
 </file>
 
 <file path=word/numbering.xml><?xml version="1.0" encoding="utf-8"?>
-<w:numbering xmlns:wpc="http://schemas.microsoft.com/office/word/2010/wordprocessingCanvas" xmlns:mc="http://schemas.openxmlformats.org/markup-compatibility/2006" xmlns:o="urn:schemas-microsoft-com:office:office" xmlns:r="http://schemas.openxmlformats.org/officeDocument/2006/relationships" xmlns:m="http://schemas.openxmlformats.org/officeDocument/2006/math" xmlns:v="urn:schemas-microsoft-com:vml" xmlns:wp14="http://schemas.microsoft.com/office/word/2010/wordprocessingDrawing" xmlns:wp="http://schemas.openxmlformats.org/drawingml/2006/wordprocessingDrawing" xmlns:w10="urn:schemas-microsoft-com:office:word" xmlns:w="http://schemas.openxmlformats.org/wordprocessingml/2006/main" xmlns:w14="http://schemas.microsoft.com/office/word/2010/wordml" xmlns:w15="http://schemas.microsoft.com/office/word/2012/wordml" xmlns:wpg="http://schemas.microsoft.com/office/word/2010/wordprocessingGroup" xmlns:wpi="http://schemas.microsoft.com/office/word/2010/wordprocessingInk" xmlns:wne="http://schemas.microsoft.com/office/word/2006/wordml" xmlns:wps="http://schemas.microsoft.com/office/word/2010/wordprocessingShape" mc:Ignorable="w14 w15 wp14">
-  <w:abstractNum w:abstractNumId="0" w15:restartNumberingAfterBreak="0">
+<w:numbering xmlns:wpc="http://schemas.microsoft.com/office/word/2010/wordprocessingCanvas" xmlns:mo="http://schemas.microsoft.com/office/mac/office/2008/main" xmlns:mc="http://schemas.openxmlformats.org/markup-compatibility/2006" xmlns:mv="urn:schemas-microsoft-com:mac:vml" xmlns:o="urn:schemas-microsoft-com:office:office" xmlns:r="http://schemas.openxmlformats.org/officeDocument/2006/relationships" xmlns:m="http://schemas.openxmlformats.org/officeDocument/2006/math" xmlns:v="urn:schemas-microsoft-com:vml" xmlns:wp14="http://schemas.microsoft.com/office/word/2010/wordprocessingDrawing" xmlns:wp="http://schemas.openxmlformats.org/drawingml/2006/wordprocessingDrawing" xmlns:w10="urn:schemas-microsoft-com:office:word" xmlns:w="http://schemas.openxmlformats.org/wordprocessingml/2006/main" xmlns:w14="http://schemas.microsoft.com/office/word/2010/wordml" xmlns:wpg="http://schemas.microsoft.com/office/word/2010/wordprocessingGroup" xmlns:wpi="http://schemas.microsoft.com/office/word/2010/wordprocessingInk" xmlns:wne="http://schemas.microsoft.com/office/word/2006/wordml" xmlns:wps="http://schemas.microsoft.com/office/word/2010/wordprocessingShape" mc:Ignorable="w14 wp14">
+  <w:abstractNum w:abstractNumId="0">
     <w:nsid w:val="10663CF1"/>
     <w:multiLevelType w:val="multilevel"/>
     <w:tmpl w:val="67B4E58A"/>
@@ -3279,7 +3669,7 @@
       </w:pPr>
     </w:lvl>
   </w:abstractNum>
-  <w:abstractNum w:abstractNumId="1" w15:restartNumberingAfterBreak="0">
+  <w:abstractNum w:abstractNumId="1">
     <w:nsid w:val="1B2501A7"/>
     <w:multiLevelType w:val="multilevel"/>
     <w:tmpl w:val="21FAFC56"/>
@@ -3365,7 +3755,7 @@
       </w:pPr>
     </w:lvl>
   </w:abstractNum>
-  <w:abstractNum w:abstractNumId="2" w15:restartNumberingAfterBreak="0">
+  <w:abstractNum w:abstractNumId="2">
     <w:nsid w:val="1CA23934"/>
     <w:multiLevelType w:val="hybridMultilevel"/>
     <w:tmpl w:val="30CC8B82"/>
@@ -3478,7 +3868,7 @@
       </w:rPr>
     </w:lvl>
   </w:abstractNum>
-  <w:abstractNum w:abstractNumId="3" w15:restartNumberingAfterBreak="0">
+  <w:abstractNum w:abstractNumId="3">
     <w:nsid w:val="4D53374E"/>
     <w:multiLevelType w:val="multilevel"/>
     <w:tmpl w:val="6BD0A07E"/>
@@ -3568,7 +3958,7 @@
       </w:pPr>
     </w:lvl>
   </w:abstractNum>
-  <w:abstractNum w:abstractNumId="4" w15:restartNumberingAfterBreak="0">
+  <w:abstractNum w:abstractNumId="4">
     <w:nsid w:val="5D513740"/>
     <w:multiLevelType w:val="hybridMultilevel"/>
     <w:tmpl w:val="ABC8BFFA"/>
@@ -3681,7 +4071,7 @@
       </w:rPr>
     </w:lvl>
   </w:abstractNum>
-  <w:abstractNum w:abstractNumId="5" w15:restartNumberingAfterBreak="0">
+  <w:abstractNum w:abstractNumId="5">
     <w:nsid w:val="5E4E2B57"/>
     <w:multiLevelType w:val="multilevel"/>
     <w:tmpl w:val="29BC7E78"/>
@@ -3767,7 +4157,7 @@
       </w:pPr>
     </w:lvl>
   </w:abstractNum>
-  <w:abstractNum w:abstractNumId="6" w15:restartNumberingAfterBreak="0">
+  <w:abstractNum w:abstractNumId="6">
     <w:nsid w:val="7A3211A1"/>
     <w:multiLevelType w:val="hybridMultilevel"/>
     <w:tmpl w:val="F2A8D6CA"/>
@@ -3905,7 +4295,7 @@
 </file>
 
 <file path=word/styles.xml><?xml version="1.0" encoding="utf-8"?>
-<w:styles xmlns:mc="http://schemas.openxmlformats.org/markup-compatibility/2006" xmlns:r="http://schemas.openxmlformats.org/officeDocument/2006/relationships" xmlns:w="http://schemas.openxmlformats.org/wordprocessingml/2006/main" xmlns:w14="http://schemas.microsoft.com/office/word/2010/wordml" xmlns:w15="http://schemas.microsoft.com/office/word/2012/wordml" mc:Ignorable="w14 w15">
+<w:styles xmlns:mc="http://schemas.openxmlformats.org/markup-compatibility/2006" xmlns:r="http://schemas.openxmlformats.org/officeDocument/2006/relationships" xmlns:w="http://schemas.openxmlformats.org/wordprocessingml/2006/main" xmlns:w14="http://schemas.microsoft.com/office/word/2010/wordml" mc:Ignorable="w14">
   <w:docDefaults>
     <w:rPrDefault>
       <w:rPr>
@@ -3917,369 +4307,153 @@
     </w:rPrDefault>
     <w:pPrDefault/>
   </w:docDefaults>
-  <w:latentStyles w:defLockedState="0" w:defUIPriority="99" w:defSemiHidden="0" w:defUnhideWhenUsed="0" w:defQFormat="0" w:count="371">
-    <w:lsdException w:name="Normal" w:uiPriority="0" w:qFormat="1"/>
-    <w:lsdException w:name="heading 1" w:uiPriority="9" w:qFormat="1"/>
-    <w:lsdException w:name="heading 2" w:semiHidden="1" w:uiPriority="9" w:unhideWhenUsed="1" w:qFormat="1"/>
-    <w:lsdException w:name="heading 3" w:semiHidden="1" w:uiPriority="9" w:unhideWhenUsed="1" w:qFormat="1"/>
-    <w:lsdException w:name="heading 4" w:semiHidden="1" w:uiPriority="9" w:unhideWhenUsed="1" w:qFormat="1"/>
-    <w:lsdException w:name="heading 5" w:semiHidden="1" w:uiPriority="9" w:unhideWhenUsed="1" w:qFormat="1"/>
-    <w:lsdException w:name="heading 6" w:semiHidden="1" w:uiPriority="9" w:unhideWhenUsed="1" w:qFormat="1"/>
-    <w:lsdException w:name="heading 7" w:semiHidden="1" w:uiPriority="9" w:unhideWhenUsed="1" w:qFormat="1"/>
-    <w:lsdException w:name="heading 8" w:semiHidden="1" w:uiPriority="9" w:unhideWhenUsed="1" w:qFormat="1"/>
-    <w:lsdException w:name="heading 9" w:semiHidden="1" w:uiPriority="9" w:unhideWhenUsed="1" w:qFormat="1"/>
-    <w:lsdException w:name="index 1" w:semiHidden="1" w:unhideWhenUsed="1"/>
-    <w:lsdException w:name="index 2" w:semiHidden="1" w:unhideWhenUsed="1"/>
-    <w:lsdException w:name="index 3" w:semiHidden="1" w:unhideWhenUsed="1"/>
-    <w:lsdException w:name="index 4" w:semiHidden="1" w:unhideWhenUsed="1"/>
-    <w:lsdException w:name="index 5" w:semiHidden="1" w:unhideWhenUsed="1"/>
-    <w:lsdException w:name="index 6" w:semiHidden="1" w:unhideWhenUsed="1"/>
-    <w:lsdException w:name="index 7" w:semiHidden="1" w:unhideWhenUsed="1"/>
-    <w:lsdException w:name="index 8" w:semiHidden="1" w:unhideWhenUsed="1"/>
-    <w:lsdException w:name="index 9" w:semiHidden="1" w:unhideWhenUsed="1"/>
-    <w:lsdException w:name="toc 1" w:semiHidden="1" w:uiPriority="39" w:unhideWhenUsed="1"/>
-    <w:lsdException w:name="toc 2" w:semiHidden="1" w:uiPriority="39" w:unhideWhenUsed="1"/>
-    <w:lsdException w:name="toc 3" w:semiHidden="1" w:uiPriority="39" w:unhideWhenUsed="1"/>
-    <w:lsdException w:name="toc 4" w:semiHidden="1" w:uiPriority="39" w:unhideWhenUsed="1"/>
-    <w:lsdException w:name="toc 5" w:semiHidden="1" w:uiPriority="39" w:unhideWhenUsed="1"/>
-    <w:lsdException w:name="toc 6" w:semiHidden="1" w:uiPriority="39" w:unhideWhenUsed="1"/>
-    <w:lsdException w:name="toc 7" w:semiHidden="1" w:uiPriority="39" w:unhideWhenUsed="1"/>
-    <w:lsdException w:name="toc 8" w:semiHidden="1" w:uiPriority="39" w:unhideWhenUsed="1"/>
-    <w:lsdException w:name="toc 9" w:semiHidden="1" w:uiPriority="39" w:unhideWhenUsed="1"/>
-    <w:lsdException w:name="Normal Indent" w:semiHidden="1" w:unhideWhenUsed="1"/>
-    <w:lsdException w:name="footnote text" w:semiHidden="1" w:unhideWhenUsed="1"/>
-    <w:lsdException w:name="annotation text" w:semiHidden="1" w:unhideWhenUsed="1"/>
-    <w:lsdException w:name="header" w:semiHidden="1" w:unhideWhenUsed="1"/>
-    <w:lsdException w:name="footer" w:semiHidden="1" w:unhideWhenUsed="1"/>
-    <w:lsdException w:name="index heading" w:semiHidden="1" w:unhideWhenUsed="1"/>
-    <w:lsdException w:name="caption" w:semiHidden="1" w:uiPriority="35" w:unhideWhenUsed="1" w:qFormat="1"/>
-    <w:lsdException w:name="table of figures" w:semiHidden="1" w:unhideWhenUsed="1"/>
-    <w:lsdException w:name="envelope address" w:semiHidden="1" w:unhideWhenUsed="1"/>
-    <w:lsdException w:name="envelope return" w:semiHidden="1" w:unhideWhenUsed="1"/>
-    <w:lsdException w:name="footnote reference" w:semiHidden="1" w:unhideWhenUsed="1"/>
-    <w:lsdException w:name="annotation reference" w:semiHidden="1" w:unhideWhenUsed="1"/>
-    <w:lsdException w:name="line number" w:semiHidden="1" w:unhideWhenUsed="1"/>
-    <w:lsdException w:name="page number" w:semiHidden="1" w:unhideWhenUsed="1"/>
-    <w:lsdException w:name="endnote reference" w:semiHidden="1" w:unhideWhenUsed="1"/>
-    <w:lsdException w:name="endnote text" w:semiHidden="1" w:unhideWhenUsed="1"/>
-    <w:lsdException w:name="table of authorities" w:semiHidden="1" w:unhideWhenUsed="1"/>
-    <w:lsdException w:name="macro" w:semiHidden="1" w:unhideWhenUsed="1"/>
-    <w:lsdException w:name="toa heading" w:semiHidden="1" w:unhideWhenUsed="1"/>
-    <w:lsdException w:name="List" w:semiHidden="1" w:unhideWhenUsed="1"/>
-    <w:lsdException w:name="List Bullet" w:semiHidden="1" w:unhideWhenUsed="1"/>
-    <w:lsdException w:name="List Number" w:semiHidden="1" w:unhideWhenUsed="1"/>
-    <w:lsdException w:name="List 2" w:semiHidden="1" w:unhideWhenUsed="1"/>
-    <w:lsdException w:name="List 3" w:semiHidden="1" w:unhideWhenUsed="1"/>
-    <w:lsdException w:name="List 4" w:semiHidden="1" w:unhideWhenUsed="1"/>
-    <w:lsdException w:name="List 5" w:semiHidden="1" w:unhideWhenUsed="1"/>
-    <w:lsdException w:name="List Bullet 2" w:semiHidden="1" w:unhideWhenUsed="1"/>
-    <w:lsdException w:name="List Bullet 3" w:semiHidden="1" w:unhideWhenUsed="1"/>
-    <w:lsdException w:name="List Bullet 4" w:semiHidden="1" w:unhideWhenUsed="1"/>
-    <w:lsdException w:name="List Bullet 5" w:semiHidden="1" w:unhideWhenUsed="1"/>
-    <w:lsdException w:name="List Number 2" w:semiHidden="1" w:unhideWhenUsed="1"/>
-    <w:lsdException w:name="List Number 3" w:semiHidden="1" w:unhideWhenUsed="1"/>
-    <w:lsdException w:name="List Number 4" w:semiHidden="1" w:unhideWhenUsed="1"/>
-    <w:lsdException w:name="List Number 5" w:semiHidden="1" w:unhideWhenUsed="1"/>
-    <w:lsdException w:name="Title" w:uiPriority="10" w:qFormat="1"/>
-    <w:lsdException w:name="Closing" w:semiHidden="1" w:unhideWhenUsed="1"/>
-    <w:lsdException w:name="Signature" w:semiHidden="1" w:unhideWhenUsed="1"/>
-    <w:lsdException w:name="Default Paragraph Font" w:semiHidden="1" w:uiPriority="1" w:unhideWhenUsed="1"/>
-    <w:lsdException w:name="Body Text" w:semiHidden="1" w:unhideWhenUsed="1"/>
-    <w:lsdException w:name="Body Text Indent" w:semiHidden="1" w:unhideWhenUsed="1"/>
-    <w:lsdException w:name="List Continue" w:semiHidden="1" w:unhideWhenUsed="1"/>
-    <w:lsdException w:name="List Continue 2" w:semiHidden="1" w:unhideWhenUsed="1"/>
-    <w:lsdException w:name="List Continue 3" w:semiHidden="1" w:unhideWhenUsed="1"/>
-    <w:lsdException w:name="List Continue 4" w:semiHidden="1" w:unhideWhenUsed="1"/>
-    <w:lsdException w:name="List Continue 5" w:semiHidden="1" w:unhideWhenUsed="1"/>
-    <w:lsdException w:name="Message Header" w:semiHidden="1" w:unhideWhenUsed="1"/>
-    <w:lsdException w:name="Subtitle" w:uiPriority="11" w:qFormat="1"/>
-    <w:lsdException w:name="Salutation" w:semiHidden="1" w:unhideWhenUsed="1"/>
-    <w:lsdException w:name="Date" w:semiHidden="1" w:unhideWhenUsed="1"/>
-    <w:lsdException w:name="Body Text First Indent" w:semiHidden="1" w:unhideWhenUsed="1"/>
-    <w:lsdException w:name="Body Text First Indent 2" w:semiHidden="1" w:unhideWhenUsed="1"/>
-    <w:lsdException w:name="Note Heading" w:semiHidden="1" w:unhideWhenUsed="1"/>
-    <w:lsdException w:name="Body Text 2" w:semiHidden="1" w:unhideWhenUsed="1"/>
-    <w:lsdException w:name="Body Text 3" w:semiHidden="1" w:unhideWhenUsed="1"/>
-    <w:lsdException w:name="Body Text Indent 2" w:semiHidden="1" w:unhideWhenUsed="1"/>
-    <w:lsdException w:name="Body Text Indent 3" w:semiHidden="1" w:unhideWhenUsed="1"/>
-    <w:lsdException w:name="Block Text" w:semiHidden="1" w:unhideWhenUsed="1"/>
-    <w:lsdException w:name="Hyperlink" w:semiHidden="1" w:unhideWhenUsed="1"/>
-    <w:lsdException w:name="FollowedHyperlink" w:semiHidden="1" w:unhideWhenUsed="1"/>
-    <w:lsdException w:name="Strong" w:uiPriority="22" w:qFormat="1"/>
-    <w:lsdException w:name="Emphasis" w:uiPriority="20" w:qFormat="1"/>
-    <w:lsdException w:name="Document Map" w:semiHidden="1" w:unhideWhenUsed="1"/>
-    <w:lsdException w:name="Plain Text" w:semiHidden="1" w:unhideWhenUsed="1"/>
-    <w:lsdException w:name="E-mail Signature" w:semiHidden="1" w:unhideWhenUsed="1"/>
-    <w:lsdException w:name="HTML Top of Form" w:semiHidden="1" w:unhideWhenUsed="1"/>
-    <w:lsdException w:name="HTML Bottom of Form" w:semiHidden="1" w:unhideWhenUsed="1"/>
-    <w:lsdException w:name="Normal (Web)" w:semiHidden="1" w:unhideWhenUsed="1"/>
-    <w:lsdException w:name="HTML Acronym" w:semiHidden="1" w:unhideWhenUsed="1"/>
-    <w:lsdException w:name="HTML Address" w:semiHidden="1" w:unhideWhenUsed="1"/>
-    <w:lsdException w:name="HTML Cite" w:semiHidden="1" w:unhideWhenUsed="1"/>
-    <w:lsdException w:name="HTML Code" w:semiHidden="1" w:unhideWhenUsed="1"/>
-    <w:lsdException w:name="HTML Definition" w:semiHidden="1" w:unhideWhenUsed="1"/>
-    <w:lsdException w:name="HTML Keyboard" w:semiHidden="1" w:unhideWhenUsed="1"/>
-    <w:lsdException w:name="HTML Preformatted" w:semiHidden="1" w:unhideWhenUsed="1"/>
-    <w:lsdException w:name="HTML Sample" w:semiHidden="1" w:unhideWhenUsed="1"/>
-    <w:lsdException w:name="HTML Typewriter" w:semiHidden="1" w:unhideWhenUsed="1"/>
-    <w:lsdException w:name="HTML Variable" w:semiHidden="1" w:unhideWhenUsed="1"/>
-    <w:lsdException w:name="Normal Table" w:semiHidden="1" w:unhideWhenUsed="1"/>
-    <w:lsdException w:name="annotation subject" w:semiHidden="1" w:unhideWhenUsed="1"/>
-    <w:lsdException w:name="No List" w:semiHidden="1" w:unhideWhenUsed="1"/>
-    <w:lsdException w:name="Outline List 1" w:semiHidden="1" w:unhideWhenUsed="1"/>
-    <w:lsdException w:name="Outline List 2" w:semiHidden="1" w:unhideWhenUsed="1"/>
-    <w:lsdException w:name="Outline List 3" w:semiHidden="1" w:unhideWhenUsed="1"/>
-    <w:lsdException w:name="Table Simple 1" w:semiHidden="1" w:unhideWhenUsed="1"/>
-    <w:lsdException w:name="Table Simple 2" w:semiHidden="1" w:unhideWhenUsed="1"/>
-    <w:lsdException w:name="Table Simple 3" w:semiHidden="1" w:unhideWhenUsed="1"/>
-    <w:lsdException w:name="Table Classic 1" w:semiHidden="1" w:unhideWhenUsed="1"/>
-    <w:lsdException w:name="Table Classic 2" w:semiHidden="1" w:unhideWhenUsed="1"/>
-    <w:lsdException w:name="Table Classic 3" w:semiHidden="1" w:unhideWhenUsed="1"/>
-    <w:lsdException w:name="Table Classic 4" w:semiHidden="1" w:unhideWhenUsed="1"/>
-    <w:lsdException w:name="Table Colorful 1" w:semiHidden="1" w:unhideWhenUsed="1"/>
-    <w:lsdException w:name="Table Colorful 2" w:semiHidden="1" w:unhideWhenUsed="1"/>
-    <w:lsdException w:name="Table Colorful 3" w:semiHidden="1" w:unhideWhenUsed="1"/>
-    <w:lsdException w:name="Table Columns 1" w:semiHidden="1" w:unhideWhenUsed="1"/>
-    <w:lsdException w:name="Table Columns 2" w:semiHidden="1" w:unhideWhenUsed="1"/>
-    <w:lsdException w:name="Table Columns 3" w:semiHidden="1" w:unhideWhenUsed="1"/>
-    <w:lsdException w:name="Table Columns 4" w:semiHidden="1" w:unhideWhenUsed="1"/>
-    <w:lsdException w:name="Table Columns 5" w:semiHidden="1" w:unhideWhenUsed="1"/>
-    <w:lsdException w:name="Table Grid 1" w:semiHidden="1" w:unhideWhenUsed="1"/>
-    <w:lsdException w:name="Table Grid 2" w:semiHidden="1" w:unhideWhenUsed="1"/>
-    <w:lsdException w:name="Table Grid 3" w:semiHidden="1" w:unhideWhenUsed="1"/>
-    <w:lsdException w:name="Table Grid 4" w:semiHidden="1" w:unhideWhenUsed="1"/>
-    <w:lsdException w:name="Table Grid 5" w:semiHidden="1" w:unhideWhenUsed="1"/>
-    <w:lsdException w:name="Table Grid 6" w:semiHidden="1" w:unhideWhenUsed="1"/>
-    <w:lsdException w:name="Table Grid 7" w:semiHidden="1" w:unhideWhenUsed="1"/>
-    <w:lsdException w:name="Table Grid 8" w:semiHidden="1" w:unhideWhenUsed="1"/>
-    <w:lsdException w:name="Table List 1" w:semiHidden="1" w:unhideWhenUsed="1"/>
-    <w:lsdException w:name="Table List 2" w:semiHidden="1" w:unhideWhenUsed="1"/>
-    <w:lsdException w:name="Table List 3" w:semiHidden="1" w:unhideWhenUsed="1"/>
-    <w:lsdException w:name="Table List 4" w:semiHidden="1" w:unhideWhenUsed="1"/>
-    <w:lsdException w:name="Table List 5" w:semiHidden="1" w:unhideWhenUsed="1"/>
-    <w:lsdException w:name="Table List 6" w:semiHidden="1" w:unhideWhenUsed="1"/>
-    <w:lsdException w:name="Table List 7" w:semiHidden="1" w:unhideWhenUsed="1"/>
-    <w:lsdException w:name="Table List 8" w:semiHidden="1" w:unhideWhenUsed="1"/>
-    <w:lsdException w:name="Table 3D effects 1" w:semiHidden="1" w:unhideWhenUsed="1"/>
-    <w:lsdException w:name="Table 3D effects 2" w:semiHidden="1" w:unhideWhenUsed="1"/>
-    <w:lsdException w:name="Table 3D effects 3" w:semiHidden="1" w:unhideWhenUsed="1"/>
-    <w:lsdException w:name="Table Contemporary" w:semiHidden="1" w:unhideWhenUsed="1"/>
-    <w:lsdException w:name="Table Elegant" w:semiHidden="1" w:unhideWhenUsed="1"/>
-    <w:lsdException w:name="Table Professional" w:semiHidden="1" w:unhideWhenUsed="1"/>
-    <w:lsdException w:name="Table Subtle 1" w:semiHidden="1" w:unhideWhenUsed="1"/>
-    <w:lsdException w:name="Table Subtle 2" w:semiHidden="1" w:unhideWhenUsed="1"/>
-    <w:lsdException w:name="Table Web 1" w:semiHidden="1" w:unhideWhenUsed="1"/>
-    <w:lsdException w:name="Table Web 2" w:semiHidden="1" w:unhideWhenUsed="1"/>
-    <w:lsdException w:name="Table Web 3" w:semiHidden="1" w:unhideWhenUsed="1"/>
-    <w:lsdException w:name="Balloon Text" w:semiHidden="1" w:unhideWhenUsed="1"/>
-    <w:lsdException w:name="Table Grid" w:uiPriority="59"/>
-    <w:lsdException w:name="Table Theme" w:semiHidden="1" w:unhideWhenUsed="1"/>
-    <w:lsdException w:name="Placeholder Text" w:semiHidden="1"/>
-    <w:lsdException w:name="No Spacing" w:uiPriority="1" w:qFormat="1"/>
-    <w:lsdException w:name="Light Shading" w:uiPriority="60"/>
-    <w:lsdException w:name="Light List" w:uiPriority="61"/>
-    <w:lsdException w:name="Light Grid" w:uiPriority="62"/>
-    <w:lsdException w:name="Medium Shading 1" w:uiPriority="63"/>
-    <w:lsdException w:name="Medium Shading 2" w:uiPriority="64"/>
-    <w:lsdException w:name="Medium List 1" w:uiPriority="65"/>
-    <w:lsdException w:name="Medium List 2" w:uiPriority="66"/>
-    <w:lsdException w:name="Medium Grid 1" w:uiPriority="67"/>
-    <w:lsdException w:name="Medium Grid 2" w:uiPriority="68"/>
-    <w:lsdException w:name="Medium Grid 3" w:uiPriority="69"/>
-    <w:lsdException w:name="Dark List" w:uiPriority="70"/>
-    <w:lsdException w:name="Colorful Shading" w:uiPriority="71"/>
-    <w:lsdException w:name="Colorful List" w:uiPriority="72"/>
-    <w:lsdException w:name="Colorful Grid" w:uiPriority="73"/>
-    <w:lsdException w:name="Light Shading Accent 1" w:uiPriority="60"/>
-    <w:lsdException w:name="Light List Accent 1" w:uiPriority="61"/>
-    <w:lsdException w:name="Light Grid Accent 1" w:uiPriority="62"/>
-    <w:lsdException w:name="Medium Shading 1 Accent 1" w:uiPriority="63"/>
-    <w:lsdException w:name="Medium Shading 2 Accent 1" w:uiPriority="64"/>
-    <w:lsdException w:name="Medium List 1 Accent 1" w:uiPriority="65"/>
-    <w:lsdException w:name="Revision" w:semiHidden="1"/>
-    <w:lsdException w:name="List Paragraph" w:uiPriority="34" w:qFormat="1"/>
-    <w:lsdException w:name="Quote" w:uiPriority="29" w:qFormat="1"/>
-    <w:lsdException w:name="Intense Quote" w:uiPriority="30" w:qFormat="1"/>
-    <w:lsdException w:name="Medium List 2 Accent 1" w:uiPriority="66"/>
-    <w:lsdException w:name="Medium Grid 1 Accent 1" w:uiPriority="67"/>
-    <w:lsdException w:name="Medium Grid 2 Accent 1" w:uiPriority="68"/>
-    <w:lsdException w:name="Medium Grid 3 Accent 1" w:uiPriority="69"/>
-    <w:lsdException w:name="Dark List Accent 1" w:uiPriority="70"/>
-    <w:lsdException w:name="Colorful Shading Accent 1" w:uiPriority="71"/>
-    <w:lsdException w:name="Colorful List Accent 1" w:uiPriority="72"/>
-    <w:lsdException w:name="Colorful Grid Accent 1" w:uiPriority="73"/>
-    <w:lsdException w:name="Light Shading Accent 2" w:uiPriority="60"/>
-    <w:lsdException w:name="Light List Accent 2" w:uiPriority="61"/>
-    <w:lsdException w:name="Light Grid Accent 2" w:uiPriority="62"/>
-    <w:lsdException w:name="Medium Shading 1 Accent 2" w:uiPriority="63"/>
-    <w:lsdException w:name="Medium Shading 2 Accent 2" w:uiPriority="64"/>
-    <w:lsdException w:name="Medium List 1 Accent 2" w:uiPriority="65"/>
-    <w:lsdException w:name="Medium List 2 Accent 2" w:uiPriority="66"/>
-    <w:lsdException w:name="Medium Grid 1 Accent 2" w:uiPriority="67"/>
-    <w:lsdException w:name="Medium Grid 2 Accent 2" w:uiPriority="68"/>
-    <w:lsdException w:name="Medium Grid 3 Accent 2" w:uiPriority="69"/>
-    <w:lsdException w:name="Dark List Accent 2" w:uiPriority="70"/>
-    <w:lsdException w:name="Colorful Shading Accent 2" w:uiPriority="71"/>
-    <w:lsdException w:name="Colorful List Accent 2" w:uiPriority="72"/>
-    <w:lsdException w:name="Colorful Grid Accent 2" w:uiPriority="73"/>
-    <w:lsdException w:name="Light Shading Accent 3" w:uiPriority="60"/>
-    <w:lsdException w:name="Light List Accent 3" w:uiPriority="61"/>
-    <w:lsdException w:name="Light Grid Accent 3" w:uiPriority="62"/>
-    <w:lsdException w:name="Medium Shading 1 Accent 3" w:uiPriority="63"/>
-    <w:lsdException w:name="Medium Shading 2 Accent 3" w:uiPriority="64"/>
-    <w:lsdException w:name="Medium List 1 Accent 3" w:uiPriority="65"/>
-    <w:lsdException w:name="Medium List 2 Accent 3" w:uiPriority="66"/>
-    <w:lsdException w:name="Medium Grid 1 Accent 3" w:uiPriority="67"/>
-    <w:lsdException w:name="Medium Grid 2 Accent 3" w:uiPriority="68"/>
-    <w:lsdException w:name="Medium Grid 3 Accent 3" w:uiPriority="69"/>
-    <w:lsdException w:name="Dark List Accent 3" w:uiPriority="70"/>
-    <w:lsdException w:name="Colorful Shading Accent 3" w:uiPriority="71"/>
-    <w:lsdException w:name="Colorful List Accent 3" w:uiPriority="72"/>
-    <w:lsdException w:name="Colorful Grid Accent 3" w:uiPriority="73"/>
-    <w:lsdException w:name="Light Shading Accent 4" w:uiPriority="60"/>
-    <w:lsdException w:name="Light List Accent 4" w:uiPriority="61"/>
-    <w:lsdException w:name="Light Grid Accent 4" w:uiPriority="62"/>
-    <w:lsdException w:name="Medium Shading 1 Accent 4" w:uiPriority="63"/>
-    <w:lsdException w:name="Medium Shading 2 Accent 4" w:uiPriority="64"/>
-    <w:lsdException w:name="Medium List 1 Accent 4" w:uiPriority="65"/>
-    <w:lsdException w:name="Medium List 2 Accent 4" w:uiPriority="66"/>
-    <w:lsdException w:name="Medium Grid 1 Accent 4" w:uiPriority="67"/>
-    <w:lsdException w:name="Medium Grid 2 Accent 4" w:uiPriority="68"/>
-    <w:lsdException w:name="Medium Grid 3 Accent 4" w:uiPriority="69"/>
-    <w:lsdException w:name="Dark List Accent 4" w:uiPriority="70"/>
-    <w:lsdException w:name="Colorful Shading Accent 4" w:uiPriority="71"/>
-    <w:lsdException w:name="Colorful List Accent 4" w:uiPriority="72"/>
-    <w:lsdException w:name="Colorful Grid Accent 4" w:uiPriority="73"/>
-    <w:lsdException w:name="Light Shading Accent 5" w:uiPriority="60"/>
-    <w:lsdException w:name="Light List Accent 5" w:uiPriority="61"/>
-    <w:lsdException w:name="Light Grid Accent 5" w:uiPriority="62"/>
-    <w:lsdException w:name="Medium Shading 1 Accent 5" w:uiPriority="63"/>
-    <w:lsdException w:name="Medium Shading 2 Accent 5" w:uiPriority="64"/>
-    <w:lsdException w:name="Medium List 1 Accent 5" w:uiPriority="65"/>
-    <w:lsdException w:name="Medium List 2 Accent 5" w:uiPriority="66"/>
-    <w:lsdException w:name="Medium Grid 1 Accent 5" w:uiPriority="67"/>
-    <w:lsdException w:name="Medium Grid 2 Accent 5" w:uiPriority="68"/>
-    <w:lsdException w:name="Medium Grid 3 Accent 5" w:uiPriority="69"/>
-    <w:lsdException w:name="Dark List Accent 5" w:uiPriority="70"/>
-    <w:lsdException w:name="Colorful Shading Accent 5" w:uiPriority="71"/>
-    <w:lsdException w:name="Colorful List Accent 5" w:uiPriority="72"/>
-    <w:lsdException w:name="Colorful Grid Accent 5" w:uiPriority="73"/>
-    <w:lsdException w:name="Light Shading Accent 6" w:uiPriority="60"/>
-    <w:lsdException w:name="Light List Accent 6" w:uiPriority="61"/>
-    <w:lsdException w:name="Light Grid Accent 6" w:uiPriority="62"/>
-    <w:lsdException w:name="Medium Shading 1 Accent 6" w:uiPriority="63"/>
-    <w:lsdException w:name="Medium Shading 2 Accent 6" w:uiPriority="64"/>
-    <w:lsdException w:name="Medium List 1 Accent 6" w:uiPriority="65"/>
-    <w:lsdException w:name="Medium List 2 Accent 6" w:uiPriority="66"/>
-    <w:lsdException w:name="Medium Grid 1 Accent 6" w:uiPriority="67"/>
-    <w:lsdException w:name="Medium Grid 2 Accent 6" w:uiPriority="68"/>
-    <w:lsdException w:name="Medium Grid 3 Accent 6" w:uiPriority="69"/>
-    <w:lsdException w:name="Dark List Accent 6" w:uiPriority="70"/>
-    <w:lsdException w:name="Colorful Shading Accent 6" w:uiPriority="71"/>
-    <w:lsdException w:name="Colorful List Accent 6" w:uiPriority="72"/>
-    <w:lsdException w:name="Colorful Grid Accent 6" w:uiPriority="73"/>
-    <w:lsdException w:name="Subtle Emphasis" w:uiPriority="19" w:qFormat="1"/>
-    <w:lsdException w:name="Intense Emphasis" w:uiPriority="21" w:qFormat="1"/>
-    <w:lsdException w:name="Subtle Reference" w:uiPriority="31" w:qFormat="1"/>
-    <w:lsdException w:name="Intense Reference" w:uiPriority="32" w:qFormat="1"/>
-    <w:lsdException w:name="Book Title" w:uiPriority="33" w:qFormat="1"/>
-    <w:lsdException w:name="Bibliography" w:semiHidden="1" w:uiPriority="37" w:unhideWhenUsed="1"/>
-    <w:lsdException w:name="TOC Heading" w:semiHidden="1" w:uiPriority="39" w:unhideWhenUsed="1" w:qFormat="1"/>
-    <w:lsdException w:name="Grid Table 4" w:uiPriority="49"/>
-    <w:lsdException w:name="Grid Table 5 Dark" w:uiPriority="50"/>
-    <w:lsdException w:name="Grid Table 6 Colorful" w:uiPriority="51"/>
-    <w:lsdException w:name="Grid Table 7 Colorful" w:uiPriority="52"/>
-    <w:lsdException w:name="Grid Table 1 Light Accent 1" w:uiPriority="46"/>
-    <w:lsdException w:name="Grid Table 2 Accent 1" w:uiPriority="47"/>
-    <w:lsdException w:name="Grid Table 3 Accent 1" w:uiPriority="48"/>
-    <w:lsdException w:name="Grid Table 4 Accent 1" w:uiPriority="49"/>
-    <w:lsdException w:name="Grid Table 5 Dark Accent 1" w:uiPriority="50"/>
-    <w:lsdException w:name="Grid Table 6 Colorful Accent 1" w:uiPriority="51"/>
-    <w:lsdException w:name="Grid Table 7 Colorful Accent 1" w:uiPriority="52"/>
-    <w:lsdException w:name="Grid Table 1 Light Accent 2" w:uiPriority="46"/>
-    <w:lsdException w:name="Grid Table 2 Accent 2" w:uiPriority="47"/>
-    <w:lsdException w:name="Grid Table 3 Accent 2" w:uiPriority="48"/>
-    <w:lsdException w:name="Grid Table 4 Accent 2" w:uiPriority="49"/>
-    <w:lsdException w:name="Grid Table 5 Dark Accent 2" w:uiPriority="50"/>
-    <w:lsdException w:name="Grid Table 6 Colorful Accent 2" w:uiPriority="51"/>
-    <w:lsdException w:name="Grid Table 7 Colorful Accent 2" w:uiPriority="52"/>
-    <w:lsdException w:name="Grid Table 1 Light Accent 3" w:uiPriority="46"/>
-    <w:lsdException w:name="Grid Table 2 Accent 3" w:uiPriority="47"/>
-    <w:lsdException w:name="Grid Table 3 Accent 3" w:uiPriority="48"/>
-    <w:lsdException w:name="Grid Table 4 Accent 3" w:uiPriority="49"/>
-    <w:lsdException w:name="Grid Table 5 Dark Accent 3" w:uiPriority="50"/>
-    <w:lsdException w:name="Grid Table 6 Colorful Accent 3" w:uiPriority="51"/>
-    <w:lsdException w:name="Grid Table 7 Colorful Accent 3" w:uiPriority="52"/>
-    <w:lsdException w:name="Grid Table 1 Light Accent 4" w:uiPriority="46"/>
-    <w:lsdException w:name="Grid Table 2 Accent 4" w:uiPriority="47"/>
-    <w:lsdException w:name="Grid Table 3 Accent 4" w:uiPriority="48"/>
-    <w:lsdException w:name="Grid Table 4 Accent 4" w:uiPriority="49"/>
-    <w:lsdException w:name="Grid Table 5 Dark Accent 4" w:uiPriority="50"/>
-    <w:lsdException w:name="Grid Table 6 Colorful Accent 4" w:uiPriority="51"/>
-    <w:lsdException w:name="Grid Table 7 Colorful Accent 4" w:uiPriority="52"/>
-    <w:lsdException w:name="Grid Table 1 Light Accent 5" w:uiPriority="46"/>
-    <w:lsdException w:name="Grid Table 2 Accent 5" w:uiPriority="47"/>
-    <w:lsdException w:name="Grid Table 3 Accent 5" w:uiPriority="48"/>
-    <w:lsdException w:name="Grid Table 4 Accent 5" w:uiPriority="49"/>
-    <w:lsdException w:name="Grid Table 5 Dark Accent 5" w:uiPriority="50"/>
-    <w:lsdException w:name="Grid Table 6 Colorful Accent 5" w:uiPriority="51"/>
-    <w:lsdException w:name="Grid Table 7 Colorful Accent 5" w:uiPriority="52"/>
-    <w:lsdException w:name="Grid Table 1 Light Accent 6" w:uiPriority="46"/>
-    <w:lsdException w:name="Grid Table 2 Accent 6" w:uiPriority="47"/>
-    <w:lsdException w:name="Grid Table 3 Accent 6" w:uiPriority="48"/>
-    <w:lsdException w:name="Grid Table 4 Accent 6" w:uiPriority="49"/>
-    <w:lsdException w:name="Grid Table 5 Dark Accent 6" w:uiPriority="50"/>
-    <w:lsdException w:name="Grid Table 6 Colorful Accent 6" w:uiPriority="51"/>
-    <w:lsdException w:name="Grid Table 7 Colorful Accent 6" w:uiPriority="52"/>
-    <w:lsdException w:name="List Table 1 Light" w:uiPriority="46"/>
-    <w:lsdException w:name="List Table 2" w:uiPriority="47"/>
-    <w:lsdException w:name="List Table 3" w:uiPriority="48"/>
-    <w:lsdException w:name="List Table 4" w:uiPriority="49"/>
-    <w:lsdException w:name="List Table 5 Dark" w:uiPriority="50"/>
-    <w:lsdException w:name="List Table 6 Colorful" w:uiPriority="51"/>
-    <w:lsdException w:name="List Table 7 Colorful" w:uiPriority="52"/>
-    <w:lsdException w:name="List Table 1 Light Accent 1" w:uiPriority="46"/>
-    <w:lsdException w:name="List Table 2 Accent 1" w:uiPriority="47"/>
-    <w:lsdException w:name="List Table 3 Accent 1" w:uiPriority="48"/>
-    <w:lsdException w:name="List Table 4 Accent 1" w:uiPriority="49"/>
-    <w:lsdException w:name="List Table 5 Dark Accent 1" w:uiPriority="50"/>
-    <w:lsdException w:name="List Table 6 Colorful Accent 1" w:uiPriority="51"/>
-    <w:lsdException w:name="List Table 7 Colorful Accent 1" w:uiPriority="52"/>
-    <w:lsdException w:name="List Table 1 Light Accent 2" w:uiPriority="46"/>
-    <w:lsdException w:name="List Table 2 Accent 2" w:uiPriority="47"/>
-    <w:lsdException w:name="List Table 3 Accent 2" w:uiPriority="48"/>
-    <w:lsdException w:name="List Table 4 Accent 2" w:uiPriority="49"/>
-    <w:lsdException w:name="List Table 5 Dark Accent 2" w:uiPriority="50"/>
-    <w:lsdException w:name="List Table 6 Colorful Accent 2" w:uiPriority="51"/>
-    <w:lsdException w:name="List Table 7 Colorful Accent 2" w:uiPriority="52"/>
-    <w:lsdException w:name="List Table 1 Light Accent 3" w:uiPriority="46"/>
-    <w:lsdException w:name="List Table 2 Accent 3" w:uiPriority="47"/>
-    <w:lsdException w:name="List Table 3 Accent 3" w:uiPriority="48"/>
-    <w:lsdException w:name="List Table 4 Accent 3" w:uiPriority="49"/>
-    <w:lsdException w:name="List Table 5 Dark Accent 3" w:uiPriority="50"/>
-    <w:lsdException w:name="List Table 6 Colorful Accent 3" w:uiPriority="51"/>
-    <w:lsdException w:name="List Table 7 Colorful Accent 3" w:uiPriority="52"/>
-    <w:lsdException w:name="List Table 1 Light Accent 4" w:uiPriority="46"/>
-    <w:lsdException w:name="List Table 2 Accent 4" w:uiPriority="47"/>
-    <w:lsdException w:name="List Table 3 Accent 4" w:uiPriority="48"/>
-    <w:lsdException w:name="List Table 4 Accent 4" w:uiPriority="49"/>
-    <w:lsdException w:name="List Table 5 Dark Accent 4" w:uiPriority="50"/>
-    <w:lsdException w:name="List Table 6 Colorful Accent 4" w:uiPriority="51"/>
-    <w:lsdException w:name="List Table 7 Colorful Accent 4" w:uiPriority="52"/>
-    <w:lsdException w:name="List Table 1 Light Accent 5" w:uiPriority="46"/>
-    <w:lsdException w:name="List Table 2 Accent 5" w:uiPriority="47"/>
-    <w:lsdException w:name="List Table 3 Accent 5" w:uiPriority="48"/>
-    <w:lsdException w:name="List Table 4 Accent 5" w:uiPriority="49"/>
-    <w:lsdException w:name="List Table 5 Dark Accent 5" w:uiPriority="50"/>
-    <w:lsdException w:name="List Table 6 Colorful Accent 5" w:uiPriority="51"/>
-    <w:lsdException w:name="List Table 7 Colorful Accent 5" w:uiPriority="52"/>
-    <w:lsdException w:name="List Table 1 Light Accent 6" w:uiPriority="46"/>
-    <w:lsdException w:name="List Table 2 Accent 6" w:uiPriority="47"/>
-    <w:lsdException w:name="List Table 3 Accent 6" w:uiPriority="48"/>
-    <w:lsdException w:name="List Table 4 Accent 6" w:uiPriority="49"/>
-    <w:lsdException w:name="List Table 5 Dark Accent 6" w:uiPriority="50"/>
-    <w:lsdException w:name="List Table 6 Colorful Accent 6" w:uiPriority="51"/>
-    <w:lsdException w:name="List Table 7 Colorful Accent 6" w:uiPriority="52"/>
+  <w:latentStyles w:defLockedState="0" w:defUIPriority="99" w:defSemiHidden="1" w:defUnhideWhenUsed="1" w:defQFormat="0" w:count="276">
+    <w:lsdException w:name="Normal" w:semiHidden="0" w:uiPriority="0" w:unhideWhenUsed="0" w:qFormat="1"/>
+    <w:lsdException w:name="heading 1" w:semiHidden="0" w:uiPriority="9" w:unhideWhenUsed="0" w:qFormat="1"/>
+    <w:lsdException w:name="heading 2" w:uiPriority="9" w:qFormat="1"/>
+    <w:lsdException w:name="heading 3" w:uiPriority="9" w:qFormat="1"/>
+    <w:lsdException w:name="heading 4" w:uiPriority="9" w:qFormat="1"/>
+    <w:lsdException w:name="heading 5" w:uiPriority="9" w:qFormat="1"/>
+    <w:lsdException w:name="heading 6" w:uiPriority="9" w:qFormat="1"/>
+    <w:lsdException w:name="heading 7" w:uiPriority="9" w:qFormat="1"/>
+    <w:lsdException w:name="heading 8" w:uiPriority="9" w:qFormat="1"/>
+    <w:lsdException w:name="heading 9" w:uiPriority="9" w:qFormat="1"/>
+    <w:lsdException w:name="toc 1" w:uiPriority="39"/>
+    <w:lsdException w:name="toc 2" w:uiPriority="39"/>
+    <w:lsdException w:name="toc 3" w:uiPriority="39"/>
+    <w:lsdException w:name="toc 4" w:uiPriority="39"/>
+    <w:lsdException w:name="toc 5" w:uiPriority="39"/>
+    <w:lsdException w:name="toc 6" w:uiPriority="39"/>
+    <w:lsdException w:name="toc 7" w:uiPriority="39"/>
+    <w:lsdException w:name="toc 8" w:uiPriority="39"/>
+    <w:lsdException w:name="toc 9" w:uiPriority="39"/>
+    <w:lsdException w:name="caption" w:uiPriority="35" w:qFormat="1"/>
+    <w:lsdException w:name="Title" w:semiHidden="0" w:uiPriority="10" w:unhideWhenUsed="0" w:qFormat="1"/>
+    <w:lsdException w:name="Default Paragraph Font" w:uiPriority="1"/>
+    <w:lsdException w:name="Subtitle" w:semiHidden="0" w:uiPriority="11" w:unhideWhenUsed="0" w:qFormat="1"/>
+    <w:lsdException w:name="Strong" w:semiHidden="0" w:uiPriority="22" w:unhideWhenUsed="0" w:qFormat="1"/>
+    <w:lsdException w:name="Emphasis" w:semiHidden="0" w:uiPriority="20" w:unhideWhenUsed="0" w:qFormat="1"/>
+    <w:lsdException w:name="Table Grid" w:semiHidden="0" w:uiPriority="59" w:unhideWhenUsed="0"/>
+    <w:lsdException w:name="Note Level 1" w:semiHidden="0" w:unhideWhenUsed="0"/>
+    <w:lsdException w:name="Note Level 2" w:semiHidden="0" w:unhideWhenUsed="0"/>
+    <w:lsdException w:name="Note Level 3" w:semiHidden="0" w:unhideWhenUsed="0"/>
+    <w:lsdException w:name="Note Level 4" w:semiHidden="0" w:unhideWhenUsed="0"/>
+    <w:lsdException w:name="Note Level 5" w:semiHidden="0" w:unhideWhenUsed="0"/>
+    <w:lsdException w:name="Note Level 6" w:semiHidden="0" w:unhideWhenUsed="0"/>
+    <w:lsdException w:name="Note Level 7" w:semiHidden="0" w:unhideWhenUsed="0"/>
+    <w:lsdException w:name="Note Level 8" w:semiHidden="0" w:unhideWhenUsed="0"/>
+    <w:lsdException w:name="Note Level 9" w:semiHidden="0" w:unhideWhenUsed="0"/>
+    <w:lsdException w:name="Placeholder Text" w:unhideWhenUsed="0"/>
+    <w:lsdException w:name="No Spacing" w:semiHidden="0" w:uiPriority="1" w:unhideWhenUsed="0" w:qFormat="1"/>
+    <w:lsdException w:name="Light Shading" w:semiHidden="0" w:uiPriority="60" w:unhideWhenUsed="0"/>
+    <w:lsdException w:name="Light List" w:semiHidden="0" w:uiPriority="61" w:unhideWhenUsed="0"/>
+    <w:lsdException w:name="Light Grid" w:semiHidden="0" w:uiPriority="62" w:unhideWhenUsed="0"/>
+    <w:lsdException w:name="Medium Shading 1" w:semiHidden="0" w:uiPriority="63" w:unhideWhenUsed="0"/>
+    <w:lsdException w:name="Medium Shading 2" w:semiHidden="0" w:uiPriority="64" w:unhideWhenUsed="0"/>
+    <w:lsdException w:name="Medium List 1" w:semiHidden="0" w:uiPriority="65" w:unhideWhenUsed="0"/>
+    <w:lsdException w:name="Medium List 2" w:semiHidden="0" w:uiPriority="66" w:unhideWhenUsed="0"/>
+    <w:lsdException w:name="Medium Grid 1" w:semiHidden="0" w:uiPriority="67" w:unhideWhenUsed="0"/>
+    <w:lsdException w:name="Medium Grid 2" w:semiHidden="0" w:uiPriority="68" w:unhideWhenUsed="0"/>
+    <w:lsdException w:name="Medium Grid 3" w:semiHidden="0" w:uiPriority="69" w:unhideWhenUsed="0"/>
+    <w:lsdException w:name="Dark List" w:semiHidden="0" w:uiPriority="70" w:unhideWhenUsed="0"/>
+    <w:lsdException w:name="Colorful Shading" w:semiHidden="0" w:uiPriority="71" w:unhideWhenUsed="0"/>
+    <w:lsdException w:name="Colorful List" w:semiHidden="0" w:uiPriority="72" w:unhideWhenUsed="0"/>
+    <w:lsdException w:name="Colorful Grid" w:semiHidden="0" w:uiPriority="73" w:unhideWhenUsed="0"/>
+    <w:lsdException w:name="Light Shading Accent 1" w:semiHidden="0" w:uiPriority="60" w:unhideWhenUsed="0"/>
+    <w:lsdException w:name="Light List Accent 1" w:semiHidden="0" w:uiPriority="61" w:unhideWhenUsed="0"/>
+    <w:lsdException w:name="Light Grid Accent 1" w:semiHidden="0" w:uiPriority="62" w:unhideWhenUsed="0"/>
+    <w:lsdException w:name="Medium Shading 1 Accent 1" w:semiHidden="0" w:uiPriority="63" w:unhideWhenUsed="0"/>
+    <w:lsdException w:name="Medium Shading 2 Accent 1" w:semiHidden="0" w:uiPriority="64" w:unhideWhenUsed="0"/>
+    <w:lsdException w:name="Medium List 1 Accent 1" w:semiHidden="0" w:uiPriority="65" w:unhideWhenUsed="0"/>
+    <w:lsdException w:name="Revision" w:unhideWhenUsed="0"/>
+    <w:lsdException w:name="List Paragraph" w:semiHidden="0" w:uiPriority="34" w:unhideWhenUsed="0" w:qFormat="1"/>
+    <w:lsdException w:name="Quote" w:semiHidden="0" w:uiPriority="29" w:unhideWhenUsed="0" w:qFormat="1"/>
+    <w:lsdException w:name="Intense Quote" w:semiHidden="0" w:uiPriority="30" w:unhideWhenUsed="0" w:qFormat="1"/>
+    <w:lsdException w:name="Medium List 2 Accent 1" w:semiHidden="0" w:uiPriority="66" w:unhideWhenUsed="0"/>
+    <w:lsdException w:name="Medium Grid 1 Accent 1" w:semiHidden="0" w:uiPriority="67" w:unhideWhenUsed="0"/>
+    <w:lsdException w:name="Medium Grid 2 Accent 1" w:semiHidden="0" w:uiPriority="68" w:unhideWhenUsed="0"/>
+    <w:lsdException w:name="Medium Grid 3 Accent 1" w:semiHidden="0" w:uiPriority="69" w:unhideWhenUsed="0"/>
+    <w:lsdException w:name="Dark List Accent 1" w:semiHidden="0" w:uiPriority="70" w:unhideWhenUsed="0"/>
+    <w:lsdException w:name="Colorful Shading Accent 1" w:semiHidden="0" w:uiPriority="71" w:unhideWhenUsed="0"/>
+    <w:lsdException w:name="Colorful List Accent 1" w:semiHidden="0" w:uiPriority="72" w:unhideWhenUsed="0"/>
+    <w:lsdException w:name="Colorful Grid Accent 1" w:semiHidden="0" w:uiPriority="73" w:unhideWhenUsed="0"/>
+    <w:lsdException w:name="Light Shading Accent 2" w:semiHidden="0" w:uiPriority="60" w:unhideWhenUsed="0"/>
+    <w:lsdException w:name="Light List Accent 2" w:semiHidden="0" w:uiPriority="61" w:unhideWhenUsed="0"/>
+    <w:lsdException w:name="Light Grid Accent 2" w:semiHidden="0" w:uiPriority="62" w:unhideWhenUsed="0"/>
+    <w:lsdException w:name="Medium Shading 1 Accent 2" w:semiHidden="0" w:uiPriority="63" w:unhideWhenUsed="0"/>
+    <w:lsdException w:name="Medium Shading 2 Accent 2" w:semiHidden="0" w:uiPriority="64" w:unhideWhenUsed="0"/>
+    <w:lsdException w:name="Medium List 1 Accent 2" w:semiHidden="0" w:uiPriority="65" w:unhideWhenUsed="0"/>
+    <w:lsdException w:name="Medium List 2 Accent 2" w:semiHidden="0" w:uiPriority="66" w:unhideWhenUsed="0"/>
+    <w:lsdException w:name="Medium Grid 1 Accent 2" w:semiHidden="0" w:uiPriority="67" w:unhideWhenUsed="0"/>
+    <w:lsdException w:name="Medium Grid 2 Accent 2" w:semiHidden="0" w:uiPriority="68" w:unhideWhenUsed="0"/>
+    <w:lsdException w:name="Medium Grid 3 Accent 2" w:semiHidden="0" w:uiPriority="69" w:unhideWhenUsed="0"/>
+    <w:lsdException w:name="Dark List Accent 2" w:semiHidden="0" w:uiPriority="70" w:unhideWhenUsed="0"/>
+    <w:lsdException w:name="Colorful Shading Accent 2" w:semiHidden="0" w:uiPriority="71" w:unhideWhenUsed="0"/>
+    <w:lsdException w:name="Colorful List Accent 2" w:semiHidden="0" w:uiPriority="72" w:unhideWhenUsed="0"/>
+    <w:lsdException w:name="Colorful Grid Accent 2" w:semiHidden="0" w:uiPriority="73" w:unhideWhenUsed="0"/>
+    <w:lsdException w:name="Light Shading Accent 3" w:semiHidden="0" w:uiPriority="60" w:unhideWhenUsed="0"/>
+    <w:lsdException w:name="Light List Accent 3" w:semiHidden="0" w:uiPriority="61" w:unhideWhenUsed="0"/>
+    <w:lsdException w:name="Light Grid Accent 3" w:semiHidden="0" w:uiPriority="62" w:unhideWhenUsed="0"/>
+    <w:lsdException w:name="Medium Shading 1 Accent 3" w:semiHidden="0" w:uiPriority="63" w:unhideWhenUsed="0"/>
+    <w:lsdException w:name="Medium Shading 2 Accent 3" w:semiHidden="0" w:uiPriority="64" w:unhideWhenUsed="0"/>
+    <w:lsdException w:name="Medium List 1 Accent 3" w:semiHidden="0" w:uiPriority="65" w:unhideWhenUsed="0"/>
+    <w:lsdException w:name="Medium List 2 Accent 3" w:semiHidden="0" w:uiPriority="66" w:unhideWhenUsed="0"/>
+    <w:lsdException w:name="Medium Grid 1 Accent 3" w:semiHidden="0" w:uiPriority="67" w:unhideWhenUsed="0"/>
+    <w:lsdException w:name="Medium Grid 2 Accent 3" w:semiHidden="0" w:uiPriority="68" w:unhideWhenUsed="0"/>
+    <w:lsdException w:name="Medium Grid 3 Accent 3" w:semiHidden="0" w:uiPriority="69" w:unhideWhenUsed="0"/>
+    <w:lsdException w:name="Dark List Accent 3" w:semiHidden="0" w:uiPriority="70" w:unhideWhenUsed="0"/>
+    <w:lsdException w:name="Colorful Shading Accent 3" w:semiHidden="0" w:uiPriority="71" w:unhideWhenUsed="0"/>
+    <w:lsdException w:name="Colorful List Accent 3" w:semiHidden="0" w:uiPriority="72" w:unhideWhenUsed="0"/>
+    <w:lsdException w:name="Colorful Grid Accent 3" w:semiHidden="0" w:uiPriority="73" w:unhideWhenUsed="0"/>
+    <w:lsdException w:name="Light Shading Accent 4" w:semiHidden="0" w:uiPriority="60" w:unhideWhenUsed="0"/>
+    <w:lsdException w:name="Light List Accent 4" w:semiHidden="0" w:uiPriority="61" w:unhideWhenUsed="0"/>
+    <w:lsdException w:name="Light Grid Accent 4" w:semiHidden="0" w:uiPriority="62" w:unhideWhenUsed="0"/>
+    <w:lsdException w:name="Medium Shading 1 Accent 4" w:semiHidden="0" w:uiPriority="63" w:unhideWhenUsed="0"/>
+    <w:lsdException w:name="Medium Shading 2 Accent 4" w:semiHidden="0" w:uiPriority="64" w:unhideWhenUsed="0"/>
+    <w:lsdException w:name="Medium List 1 Accent 4" w:semiHidden="0" w:uiPriority="65" w:unhideWhenUsed="0"/>
+    <w:lsdException w:name="Medium List 2 Accent 4" w:semiHidden="0" w:uiPriority="66" w:unhideWhenUsed="0"/>
+    <w:lsdException w:name="Medium Grid 1 Accent 4" w:semiHidden="0" w:uiPriority="67" w:unhideWhenUsed="0"/>
+    <w:lsdException w:name="Medium Grid 2 Accent 4" w:semiHidden="0" w:uiPriority="68" w:unhideWhenUsed="0"/>
+    <w:lsdException w:name="Medium Grid 3 Accent 4" w:semiHidden="0" w:uiPriority="69" w:unhideWhenUsed="0"/>
+    <w:lsdException w:name="Dark List Accent 4" w:semiHidden="0" w:uiPriority="70" w:unhideWhenUsed="0"/>
+    <w:lsdException w:name="Colorful Shading Accent 4" w:semiHidden="0" w:uiPriority="71" w:unhideWhenUsed="0"/>
+    <w:lsdException w:name="Colorful List Accent 4" w:semiHidden="0" w:uiPriority="72" w:unhideWhenUsed="0"/>
+    <w:lsdException w:name="Colorful Grid Accent 4" w:semiHidden="0" w:uiPriority="73" w:unhideWhenUsed="0"/>
+    <w:lsdException w:name="Light Shading Accent 5" w:semiHidden="0" w:uiPriority="60" w:unhideWhenUsed="0"/>
+    <w:lsdException w:name="Light List Accent 5" w:semiHidden="0" w:uiPriority="61" w:unhideWhenUsed="0"/>
+    <w:lsdException w:name="Light Grid Accent 5" w:semiHidden="0" w:uiPriority="62" w:unhideWhenUsed="0"/>
+    <w:lsdException w:name="Medium Shading 1 Accent 5" w:semiHidden="0" w:uiPriority="63" w:unhideWhenUsed="0"/>
+    <w:lsdException w:name="Medium Shading 2 Accent 5" w:semiHidden="0" w:uiPriority="64" w:unhideWhenUsed="0"/>
+    <w:lsdException w:name="Medium List 1 Accent 5" w:semiHidden="0" w:uiPriority="65" w:unhideWhenUsed="0"/>
+    <w:lsdException w:name="Medium List 2 Accent 5" w:semiHidden="0" w:uiPriority="66" w:unhideWhenUsed="0"/>
+    <w:lsdException w:name="Medium Grid 1 Accent 5" w:semiHidden="0" w:uiPriority="67" w:unhideWhenUsed="0"/>
+    <w:lsdException w:name="Medium Grid 2 Accent 5" w:semiHidden="0" w:uiPriority="68" w:unhideWhenUsed="0"/>
+    <w:lsdException w:name="Medium Grid 3 Accent 5" w:semiHidden="0" w:uiPriority="69" w:unhideWhenUsed="0"/>
+    <w:lsdException w:name="Dark List Accent 5" w:semiHidden="0" w:uiPriority="70" w:unhideWhenUsed="0"/>
+    <w:lsdException w:name="Colorful Shading Accent 5" w:semiHidden="0" w:uiPriority="71" w:unhideWhenUsed="0"/>
+    <w:lsdException w:name="Colorful List Accent 5" w:semiHidden="0" w:uiPriority="72" w:unhideWhenUsed="0"/>
+    <w:lsdException w:name="Colorful Grid Accent 5" w:semiHidden="0" w:uiPriority="73" w:unhideWhenUsed="0"/>
+    <w:lsdException w:name="Light Shading Accent 6" w:semiHidden="0" w:uiPriority="60" w:unhideWhenUsed="0"/>
+    <w:lsdException w:name="Light List Accent 6" w:semiHidden="0" w:uiPriority="61" w:unhideWhenUsed="0"/>
+    <w:lsdException w:name="Light Grid Accent 6" w:semiHidden="0" w:uiPriority="62" w:unhideWhenUsed="0"/>
+    <w:lsdException w:name="Medium Shading 1 Accent 6" w:semiHidden="0" w:uiPriority="63" w:unhideWhenUsed="0"/>
+    <w:lsdException w:name="Medium Shading 2 Accent 6" w:semiHidden="0" w:uiPriority="64" w:unhideWhenUsed="0"/>
+    <w:lsdException w:name="Medium List 1 Accent 6" w:semiHidden="0" w:uiPriority="65" w:unhideWhenUsed="0"/>
+    <w:lsdException w:name="Medium List 2 Accent 6" w:semiHidden="0" w:uiPriority="66" w:unhideWhenUsed="0"/>
+    <w:lsdException w:name="Medium Grid 1 Accent 6" w:semiHidden="0" w:uiPriority="67" w:unhideWhenUsed="0"/>
+    <w:lsdException w:name="Medium Grid 2 Accent 6" w:semiHidden="0" w:uiPriority="68" w:unhideWhenUsed="0"/>
+    <w:lsdException w:name="Medium Grid 3 Accent 6" w:semiHidden="0" w:uiPriority="69" w:unhideWhenUsed="0"/>
+    <w:lsdException w:name="Dark List Accent 6" w:semiHidden="0" w:uiPriority="70" w:unhideWhenUsed="0"/>
+    <w:lsdException w:name="Colorful Shading Accent 6" w:semiHidden="0" w:uiPriority="71" w:unhideWhenUsed="0"/>
+    <w:lsdException w:name="Colorful List Accent 6" w:semiHidden="0" w:uiPriority="72" w:unhideWhenUsed="0"/>
+    <w:lsdException w:name="Colorful Grid Accent 6" w:semiHidden="0" w:uiPriority="73" w:unhideWhenUsed="0"/>
+    <w:lsdException w:name="Subtle Emphasis" w:semiHidden="0" w:uiPriority="19" w:unhideWhenUsed="0" w:qFormat="1"/>
+    <w:lsdException w:name="Intense Emphasis" w:semiHidden="0" w:uiPriority="21" w:unhideWhenUsed="0" w:qFormat="1"/>
+    <w:lsdException w:name="Subtle Reference" w:semiHidden="0" w:uiPriority="31" w:unhideWhenUsed="0" w:qFormat="1"/>
+    <w:lsdException w:name="Intense Reference" w:semiHidden="0" w:uiPriority="32" w:unhideWhenUsed="0" w:qFormat="1"/>
+    <w:lsdException w:name="Book Title" w:semiHidden="0" w:uiPriority="33" w:unhideWhenUsed="0" w:qFormat="1"/>
+    <w:lsdException w:name="Bibliography" w:uiPriority="37"/>
+    <w:lsdException w:name="TOC Heading" w:uiPriority="39" w:qFormat="1"/>
   </w:latentStyles>
   <w:style w:type="paragraph" w:default="1" w:styleId="Normal">
     <w:name w:val="Normal"/>
@@ -4396,7 +4570,6 @@
   <w:style w:type="character" w:default="1" w:styleId="DefaultParagraphFont">
     <w:name w:val="Default Paragraph Font"/>
     <w:uiPriority w:val="1"/>
-    <w:semiHidden/>
     <w:unhideWhenUsed/>
   </w:style>
   <w:style w:type="table" w:default="1" w:styleId="TableNormal">
@@ -4483,6 +4656,7 @@
     <w:uiPriority w:val="59"/>
     <w:rsid w:val="00707CED"/>
     <w:tblPr>
+      <w:tblInd w:w="0" w:type="dxa"/>
       <w:tblBorders>
         <w:top w:val="single" w:sz="4" w:space="0" w:color="auto"/>
         <w:left w:val="single" w:sz="4" w:space="0" w:color="auto"/>
@@ -4491,6 +4665,12 @@
         <w:insideH w:val="single" w:sz="4" w:space="0" w:color="auto"/>
         <w:insideV w:val="single" w:sz="4" w:space="0" w:color="auto"/>
       </w:tblBorders>
+      <w:tblCellMar>
+        <w:top w:w="0" w:type="dxa"/>
+        <w:left w:w="108" w:type="dxa"/>
+        <w:bottom w:w="0" w:type="dxa"/>
+        <w:right w:w="108" w:type="dxa"/>
+      </w:tblCellMar>
     </w:tblPr>
   </w:style>
   <w:style w:type="paragraph" w:styleId="Title">
@@ -4602,10 +4782,17 @@
     <w:tblPr>
       <w:tblStyleRowBandSize w:val="1"/>
       <w:tblStyleColBandSize w:val="1"/>
+      <w:tblInd w:w="0" w:type="dxa"/>
       <w:tblBorders>
         <w:top w:val="single" w:sz="18" w:space="0" w:color="auto"/>
         <w:bottom w:val="single" w:sz="18" w:space="0" w:color="auto"/>
       </w:tblBorders>
+      <w:tblCellMar>
+        <w:top w:w="0" w:type="dxa"/>
+        <w:left w:w="108" w:type="dxa"/>
+        <w:bottom w:w="0" w:type="dxa"/>
+        <w:right w:w="108" w:type="dxa"/>
+      </w:tblCellMar>
     </w:tblPr>
     <w:tblStylePr w:type="firstRow">
       <w:pPr>
@@ -4863,6 +5050,820 @@
       <w:ind w:left="720"/>
       <w:contextualSpacing/>
     </w:pPr>
+  </w:style>
+  <w:style w:type="paragraph" w:styleId="BalloonText">
+    <w:name w:val="Balloon Text"/>
+    <w:basedOn w:val="Normal"/>
+    <w:link w:val="BalloonTextChar"/>
+    <w:uiPriority w:val="99"/>
+    <w:semiHidden/>
+    <w:unhideWhenUsed/>
+    <w:rsid w:val="00864607"/>
+    <w:rPr>
+      <w:rFonts w:ascii="Lucida Grande" w:hAnsi="Lucida Grande" w:cs="Lucida Grande"/>
+      <w:sz w:val="18"/>
+      <w:szCs w:val="18"/>
+    </w:rPr>
+  </w:style>
+  <w:style w:type="character" w:customStyle="1" w:styleId="BalloonTextChar">
+    <w:name w:val="Balloon Text Char"/>
+    <w:basedOn w:val="DefaultParagraphFont"/>
+    <w:link w:val="BalloonText"/>
+    <w:uiPriority w:val="99"/>
+    <w:semiHidden/>
+    <w:rsid w:val="00864607"/>
+    <w:rPr>
+      <w:rFonts w:ascii="Lucida Grande" w:hAnsi="Lucida Grande" w:cs="Lucida Grande"/>
+      <w:sz w:val="18"/>
+      <w:szCs w:val="18"/>
+    </w:rPr>
+  </w:style>
+</w:styles>
+</file>
+
+<file path=word/stylesWithEffects.xml><?xml version="1.0" encoding="utf-8"?>
+<w:styles xmlns:wpc="http://schemas.microsoft.com/office/word/2010/wordprocessingCanvas" xmlns:mo="http://schemas.microsoft.com/office/mac/office/2008/main" xmlns:mc="http://schemas.openxmlformats.org/markup-compatibility/2006" xmlns:mv="urn:schemas-microsoft-com:mac:vml" xmlns:o="urn:schemas-microsoft-com:office:office" xmlns:r="http://schemas.openxmlformats.org/officeDocument/2006/relationships" xmlns:m="http://schemas.openxmlformats.org/officeDocument/2006/math" xmlns:v="urn:schemas-microsoft-com:vml" xmlns:wp14="http://schemas.microsoft.com/office/word/2010/wordprocessingDrawing" xmlns:wp="http://schemas.openxmlformats.org/drawingml/2006/wordprocessingDrawing" xmlns:w10="urn:schemas-microsoft-com:office:word" xmlns:w="http://schemas.openxmlformats.org/wordprocessingml/2006/main" xmlns:w14="http://schemas.microsoft.com/office/word/2010/wordml" xmlns:wpg="http://schemas.microsoft.com/office/word/2010/wordprocessingGroup" xmlns:wpi="http://schemas.microsoft.com/office/word/2010/wordprocessingInk" xmlns:wne="http://schemas.microsoft.com/office/word/2006/wordml" xmlns:wps="http://schemas.microsoft.com/office/word/2010/wordprocessingShape" mc:Ignorable="w14 wp14">
+  <w:docDefaults>
+    <w:rPrDefault>
+      <w:rPr>
+        <w:rFonts w:asciiTheme="minorHAnsi" w:eastAsiaTheme="minorEastAsia" w:hAnsiTheme="minorHAnsi" w:cstheme="minorBidi"/>
+        <w:sz w:val="24"/>
+        <w:szCs w:val="24"/>
+        <w:lang w:val="en-US" w:eastAsia="en-US" w:bidi="ar-SA"/>
+      </w:rPr>
+    </w:rPrDefault>
+    <w:pPrDefault/>
+  </w:docDefaults>
+  <w:latentStyles w:defLockedState="0" w:defUIPriority="99" w:defSemiHidden="1" w:defUnhideWhenUsed="1" w:defQFormat="0" w:count="276">
+    <w:lsdException w:name="Normal" w:semiHidden="0" w:uiPriority="0" w:unhideWhenUsed="0" w:qFormat="1"/>
+    <w:lsdException w:name="heading 1" w:semiHidden="0" w:uiPriority="9" w:unhideWhenUsed="0" w:qFormat="1"/>
+    <w:lsdException w:name="heading 2" w:uiPriority="9" w:qFormat="1"/>
+    <w:lsdException w:name="heading 3" w:uiPriority="9" w:qFormat="1"/>
+    <w:lsdException w:name="heading 4" w:uiPriority="9" w:qFormat="1"/>
+    <w:lsdException w:name="heading 5" w:uiPriority="9" w:qFormat="1"/>
+    <w:lsdException w:name="heading 6" w:uiPriority="9" w:qFormat="1"/>
+    <w:lsdException w:name="heading 7" w:uiPriority="9" w:qFormat="1"/>
+    <w:lsdException w:name="heading 8" w:uiPriority="9" w:qFormat="1"/>
+    <w:lsdException w:name="heading 9" w:uiPriority="9" w:qFormat="1"/>
+    <w:lsdException w:name="toc 1" w:uiPriority="39"/>
+    <w:lsdException w:name="toc 2" w:uiPriority="39"/>
+    <w:lsdException w:name="toc 3" w:uiPriority="39"/>
+    <w:lsdException w:name="toc 4" w:uiPriority="39"/>
+    <w:lsdException w:name="toc 5" w:uiPriority="39"/>
+    <w:lsdException w:name="toc 6" w:uiPriority="39"/>
+    <w:lsdException w:name="toc 7" w:uiPriority="39"/>
+    <w:lsdException w:name="toc 8" w:uiPriority="39"/>
+    <w:lsdException w:name="toc 9" w:uiPriority="39"/>
+    <w:lsdException w:name="caption" w:uiPriority="35" w:qFormat="1"/>
+    <w:lsdException w:name="Title" w:semiHidden="0" w:uiPriority="10" w:unhideWhenUsed="0" w:qFormat="1"/>
+    <w:lsdException w:name="Default Paragraph Font" w:uiPriority="1"/>
+    <w:lsdException w:name="Subtitle" w:semiHidden="0" w:uiPriority="11" w:unhideWhenUsed="0" w:qFormat="1"/>
+    <w:lsdException w:name="Strong" w:semiHidden="0" w:uiPriority="22" w:unhideWhenUsed="0" w:qFormat="1"/>
+    <w:lsdException w:name="Emphasis" w:semiHidden="0" w:uiPriority="20" w:unhideWhenUsed="0" w:qFormat="1"/>
+    <w:lsdException w:name="Table Grid" w:semiHidden="0" w:uiPriority="59" w:unhideWhenUsed="0"/>
+    <w:lsdException w:name="Note Level 1" w:semiHidden="0" w:unhideWhenUsed="0"/>
+    <w:lsdException w:name="Note Level 2" w:semiHidden="0" w:unhideWhenUsed="0"/>
+    <w:lsdException w:name="Note Level 3" w:semiHidden="0" w:unhideWhenUsed="0"/>
+    <w:lsdException w:name="Note Level 4" w:semiHidden="0" w:unhideWhenUsed="0"/>
+    <w:lsdException w:name="Note Level 5" w:semiHidden="0" w:unhideWhenUsed="0"/>
+    <w:lsdException w:name="Note Level 6" w:semiHidden="0" w:unhideWhenUsed="0"/>
+    <w:lsdException w:name="Note Level 7" w:semiHidden="0" w:unhideWhenUsed="0"/>
+    <w:lsdException w:name="Note Level 8" w:semiHidden="0" w:unhideWhenUsed="0"/>
+    <w:lsdException w:name="Note Level 9" w:semiHidden="0" w:unhideWhenUsed="0"/>
+    <w:lsdException w:name="Placeholder Text" w:unhideWhenUsed="0"/>
+    <w:lsdException w:name="No Spacing" w:semiHidden="0" w:uiPriority="1" w:unhideWhenUsed="0" w:qFormat="1"/>
+    <w:lsdException w:name="Light Shading" w:semiHidden="0" w:uiPriority="60" w:unhideWhenUsed="0"/>
+    <w:lsdException w:name="Light List" w:semiHidden="0" w:uiPriority="61" w:unhideWhenUsed="0"/>
+    <w:lsdException w:name="Light Grid" w:semiHidden="0" w:uiPriority="62" w:unhideWhenUsed="0"/>
+    <w:lsdException w:name="Medium Shading 1" w:semiHidden="0" w:uiPriority="63" w:unhideWhenUsed="0"/>
+    <w:lsdException w:name="Medium Shading 2" w:semiHidden="0" w:uiPriority="64" w:unhideWhenUsed="0"/>
+    <w:lsdException w:name="Medium List 1" w:semiHidden="0" w:uiPriority="65" w:unhideWhenUsed="0"/>
+    <w:lsdException w:name="Medium List 2" w:semiHidden="0" w:uiPriority="66" w:unhideWhenUsed="0"/>
+    <w:lsdException w:name="Medium Grid 1" w:semiHidden="0" w:uiPriority="67" w:unhideWhenUsed="0"/>
+    <w:lsdException w:name="Medium Grid 2" w:semiHidden="0" w:uiPriority="68" w:unhideWhenUsed="0"/>
+    <w:lsdException w:name="Medium Grid 3" w:semiHidden="0" w:uiPriority="69" w:unhideWhenUsed="0"/>
+    <w:lsdException w:name="Dark List" w:semiHidden="0" w:uiPriority="70" w:unhideWhenUsed="0"/>
+    <w:lsdException w:name="Colorful Shading" w:semiHidden="0" w:uiPriority="71" w:unhideWhenUsed="0"/>
+    <w:lsdException w:name="Colorful List" w:semiHidden="0" w:uiPriority="72" w:unhideWhenUsed="0"/>
+    <w:lsdException w:name="Colorful Grid" w:semiHidden="0" w:uiPriority="73" w:unhideWhenUsed="0"/>
+    <w:lsdException w:name="Light Shading Accent 1" w:semiHidden="0" w:uiPriority="60" w:unhideWhenUsed="0"/>
+    <w:lsdException w:name="Light List Accent 1" w:semiHidden="0" w:uiPriority="61" w:unhideWhenUsed="0"/>
+    <w:lsdException w:name="Light Grid Accent 1" w:semiHidden="0" w:uiPriority="62" w:unhideWhenUsed="0"/>
+    <w:lsdException w:name="Medium Shading 1 Accent 1" w:semiHidden="0" w:uiPriority="63" w:unhideWhenUsed="0"/>
+    <w:lsdException w:name="Medium Shading 2 Accent 1" w:semiHidden="0" w:uiPriority="64" w:unhideWhenUsed="0"/>
+    <w:lsdException w:name="Medium List 1 Accent 1" w:semiHidden="0" w:uiPriority="65" w:unhideWhenUsed="0"/>
+    <w:lsdException w:name="Revision" w:unhideWhenUsed="0"/>
+    <w:lsdException w:name="List Paragraph" w:semiHidden="0" w:uiPriority="34" w:unhideWhenUsed="0" w:qFormat="1"/>
+    <w:lsdException w:name="Quote" w:semiHidden="0" w:uiPriority="29" w:unhideWhenUsed="0" w:qFormat="1"/>
+    <w:lsdException w:name="Intense Quote" w:semiHidden="0" w:uiPriority="30" w:unhideWhenUsed="0" w:qFormat="1"/>
+    <w:lsdException w:name="Medium List 2 Accent 1" w:semiHidden="0" w:uiPriority="66" w:unhideWhenUsed="0"/>
+    <w:lsdException w:name="Medium Grid 1 Accent 1" w:semiHidden="0" w:uiPriority="67" w:unhideWhenUsed="0"/>
+    <w:lsdException w:name="Medium Grid 2 Accent 1" w:semiHidden="0" w:uiPriority="68" w:unhideWhenUsed="0"/>
+    <w:lsdException w:name="Medium Grid 3 Accent 1" w:semiHidden="0" w:uiPriority="69" w:unhideWhenUsed="0"/>
+    <w:lsdException w:name="Dark List Accent 1" w:semiHidden="0" w:uiPriority="70" w:unhideWhenUsed="0"/>
+    <w:lsdException w:name="Colorful Shading Accent 1" w:semiHidden="0" w:uiPriority="71" w:unhideWhenUsed="0"/>
+    <w:lsdException w:name="Colorful List Accent 1" w:semiHidden="0" w:uiPriority="72" w:unhideWhenUsed="0"/>
+    <w:lsdException w:name="Colorful Grid Accent 1" w:semiHidden="0" w:uiPriority="73" w:unhideWhenUsed="0"/>
+    <w:lsdException w:name="Light Shading Accent 2" w:semiHidden="0" w:uiPriority="60" w:unhideWhenUsed="0"/>
+    <w:lsdException w:name="Light List Accent 2" w:semiHidden="0" w:uiPriority="61" w:unhideWhenUsed="0"/>
+    <w:lsdException w:name="Light Grid Accent 2" w:semiHidden="0" w:uiPriority="62" w:unhideWhenUsed="0"/>
+    <w:lsdException w:name="Medium Shading 1 Accent 2" w:semiHidden="0" w:uiPriority="63" w:unhideWhenUsed="0"/>
+    <w:lsdException w:name="Medium Shading 2 Accent 2" w:semiHidden="0" w:uiPriority="64" w:unhideWhenUsed="0"/>
+    <w:lsdException w:name="Medium List 1 Accent 2" w:semiHidden="0" w:uiPriority="65" w:unhideWhenUsed="0"/>
+    <w:lsdException w:name="Medium List 2 Accent 2" w:semiHidden="0" w:uiPriority="66" w:unhideWhenUsed="0"/>
+    <w:lsdException w:name="Medium Grid 1 Accent 2" w:semiHidden="0" w:uiPriority="67" w:unhideWhenUsed="0"/>
+    <w:lsdException w:name="Medium Grid 2 Accent 2" w:semiHidden="0" w:uiPriority="68" w:unhideWhenUsed="0"/>
+    <w:lsdException w:name="Medium Grid 3 Accent 2" w:semiHidden="0" w:uiPriority="69" w:unhideWhenUsed="0"/>
+    <w:lsdException w:name="Dark List Accent 2" w:semiHidden="0" w:uiPriority="70" w:unhideWhenUsed="0"/>
+    <w:lsdException w:name="Colorful Shading Accent 2" w:semiHidden="0" w:uiPriority="71" w:unhideWhenUsed="0"/>
+    <w:lsdException w:name="Colorful List Accent 2" w:semiHidden="0" w:uiPriority="72" w:unhideWhenUsed="0"/>
+    <w:lsdException w:name="Colorful Grid Accent 2" w:semiHidden="0" w:uiPriority="73" w:unhideWhenUsed="0"/>
+    <w:lsdException w:name="Light Shading Accent 3" w:semiHidden="0" w:uiPriority="60" w:unhideWhenUsed="0"/>
+    <w:lsdException w:name="Light List Accent 3" w:semiHidden="0" w:uiPriority="61" w:unhideWhenUsed="0"/>
+    <w:lsdException w:name="Light Grid Accent 3" w:semiHidden="0" w:uiPriority="62" w:unhideWhenUsed="0"/>
+    <w:lsdException w:name="Medium Shading 1 Accent 3" w:semiHidden="0" w:uiPriority="63" w:unhideWhenUsed="0"/>
+    <w:lsdException w:name="Medium Shading 2 Accent 3" w:semiHidden="0" w:uiPriority="64" w:unhideWhenUsed="0"/>
+    <w:lsdException w:name="Medium List 1 Accent 3" w:semiHidden="0" w:uiPriority="65" w:unhideWhenUsed="0"/>
+    <w:lsdException w:name="Medium List 2 Accent 3" w:semiHidden="0" w:uiPriority="66" w:unhideWhenUsed="0"/>
+    <w:lsdException w:name="Medium Grid 1 Accent 3" w:semiHidden="0" w:uiPriority="67" w:unhideWhenUsed="0"/>
+    <w:lsdException w:name="Medium Grid 2 Accent 3" w:semiHidden="0" w:uiPriority="68" w:unhideWhenUsed="0"/>
+    <w:lsdException w:name="Medium Grid 3 Accent 3" w:semiHidden="0" w:uiPriority="69" w:unhideWhenUsed="0"/>
+    <w:lsdException w:name="Dark List Accent 3" w:semiHidden="0" w:uiPriority="70" w:unhideWhenUsed="0"/>
+    <w:lsdException w:name="Colorful Shading Accent 3" w:semiHidden="0" w:uiPriority="71" w:unhideWhenUsed="0"/>
+    <w:lsdException w:name="Colorful List Accent 3" w:semiHidden="0" w:uiPriority="72" w:unhideWhenUsed="0"/>
+    <w:lsdException w:name="Colorful Grid Accent 3" w:semiHidden="0" w:uiPriority="73" w:unhideWhenUsed="0"/>
+    <w:lsdException w:name="Light Shading Accent 4" w:semiHidden="0" w:uiPriority="60" w:unhideWhenUsed="0"/>
+    <w:lsdException w:name="Light List Accent 4" w:semiHidden="0" w:uiPriority="61" w:unhideWhenUsed="0"/>
+    <w:lsdException w:name="Light Grid Accent 4" w:semiHidden="0" w:uiPriority="62" w:unhideWhenUsed="0"/>
+    <w:lsdException w:name="Medium Shading 1 Accent 4" w:semiHidden="0" w:uiPriority="63" w:unhideWhenUsed="0"/>
+    <w:lsdException w:name="Medium Shading 2 Accent 4" w:semiHidden="0" w:uiPriority="64" w:unhideWhenUsed="0"/>
+    <w:lsdException w:name="Medium List 1 Accent 4" w:semiHidden="0" w:uiPriority="65" w:unhideWhenUsed="0"/>
+    <w:lsdException w:name="Medium List 2 Accent 4" w:semiHidden="0" w:uiPriority="66" w:unhideWhenUsed="0"/>
+    <w:lsdException w:name="Medium Grid 1 Accent 4" w:semiHidden="0" w:uiPriority="67" w:unhideWhenUsed="0"/>
+    <w:lsdException w:name="Medium Grid 2 Accent 4" w:semiHidden="0" w:uiPriority="68" w:unhideWhenUsed="0"/>
+    <w:lsdException w:name="Medium Grid 3 Accent 4" w:semiHidden="0" w:uiPriority="69" w:unhideWhenUsed="0"/>
+    <w:lsdException w:name="Dark List Accent 4" w:semiHidden="0" w:uiPriority="70" w:unhideWhenUsed="0"/>
+    <w:lsdException w:name="Colorful Shading Accent 4" w:semiHidden="0" w:uiPriority="71" w:unhideWhenUsed="0"/>
+    <w:lsdException w:name="Colorful List Accent 4" w:semiHidden="0" w:uiPriority="72" w:unhideWhenUsed="0"/>
+    <w:lsdException w:name="Colorful Grid Accent 4" w:semiHidden="0" w:uiPriority="73" w:unhideWhenUsed="0"/>
+    <w:lsdException w:name="Light Shading Accent 5" w:semiHidden="0" w:uiPriority="60" w:unhideWhenUsed="0"/>
+    <w:lsdException w:name="Light List Accent 5" w:semiHidden="0" w:uiPriority="61" w:unhideWhenUsed="0"/>
+    <w:lsdException w:name="Light Grid Accent 5" w:semiHidden="0" w:uiPriority="62" w:unhideWhenUsed="0"/>
+    <w:lsdException w:name="Medium Shading 1 Accent 5" w:semiHidden="0" w:uiPriority="63" w:unhideWhenUsed="0"/>
+    <w:lsdException w:name="Medium Shading 2 Accent 5" w:semiHidden="0" w:uiPriority="64" w:unhideWhenUsed="0"/>
+    <w:lsdException w:name="Medium List 1 Accent 5" w:semiHidden="0" w:uiPriority="65" w:unhideWhenUsed="0"/>
+    <w:lsdException w:name="Medium List 2 Accent 5" w:semiHidden="0" w:uiPriority="66" w:unhideWhenUsed="0"/>
+    <w:lsdException w:name="Medium Grid 1 Accent 5" w:semiHidden="0" w:uiPriority="67" w:unhideWhenUsed="0"/>
+    <w:lsdException w:name="Medium Grid 2 Accent 5" w:semiHidden="0" w:uiPriority="68" w:unhideWhenUsed="0"/>
+    <w:lsdException w:name="Medium Grid 3 Accent 5" w:semiHidden="0" w:uiPriority="69" w:unhideWhenUsed="0"/>
+    <w:lsdException w:name="Dark List Accent 5" w:semiHidden="0" w:uiPriority="70" w:unhideWhenUsed="0"/>
+    <w:lsdException w:name="Colorful Shading Accent 5" w:semiHidden="0" w:uiPriority="71" w:unhideWhenUsed="0"/>
+    <w:lsdException w:name="Colorful List Accent 5" w:semiHidden="0" w:uiPriority="72" w:unhideWhenUsed="0"/>
+    <w:lsdException w:name="Colorful Grid Accent 5" w:semiHidden="0" w:uiPriority="73" w:unhideWhenUsed="0"/>
+    <w:lsdException w:name="Light Shading Accent 6" w:semiHidden="0" w:uiPriority="60" w:unhideWhenUsed="0"/>
+    <w:lsdException w:name="Light List Accent 6" w:semiHidden="0" w:uiPriority="61" w:unhideWhenUsed="0"/>
+    <w:lsdException w:name="Light Grid Accent 6" w:semiHidden="0" w:uiPriority="62" w:unhideWhenUsed="0"/>
+    <w:lsdException w:name="Medium Shading 1 Accent 6" w:semiHidden="0" w:uiPriority="63" w:unhideWhenUsed="0"/>
+    <w:lsdException w:name="Medium Shading 2 Accent 6" w:semiHidden="0" w:uiPriority="64" w:unhideWhenUsed="0"/>
+    <w:lsdException w:name="Medium List 1 Accent 6" w:semiHidden="0" w:uiPriority="65" w:unhideWhenUsed="0"/>
+    <w:lsdException w:name="Medium List 2 Accent 6" w:semiHidden="0" w:uiPriority="66" w:unhideWhenUsed="0"/>
+    <w:lsdException w:name="Medium Grid 1 Accent 6" w:semiHidden="0" w:uiPriority="67" w:unhideWhenUsed="0"/>
+    <w:lsdException w:name="Medium Grid 2 Accent 6" w:semiHidden="0" w:uiPriority="68" w:unhideWhenUsed="0"/>
+    <w:lsdException w:name="Medium Grid 3 Accent 6" w:semiHidden="0" w:uiPriority="69" w:unhideWhenUsed="0"/>
+    <w:lsdException w:name="Dark List Accent 6" w:semiHidden="0" w:uiPriority="70" w:unhideWhenUsed="0"/>
+    <w:lsdException w:name="Colorful Shading Accent 6" w:semiHidden="0" w:uiPriority="71" w:unhideWhenUsed="0"/>
+    <w:lsdException w:name="Colorful List Accent 6" w:semiHidden="0" w:uiPriority="72" w:unhideWhenUsed="0"/>
+    <w:lsdException w:name="Colorful Grid Accent 6" w:semiHidden="0" w:uiPriority="73" w:unhideWhenUsed="0"/>
+    <w:lsdException w:name="Subtle Emphasis" w:semiHidden="0" w:uiPriority="19" w:unhideWhenUsed="0" w:qFormat="1"/>
+    <w:lsdException w:name="Intense Emphasis" w:semiHidden="0" w:uiPriority="21" w:unhideWhenUsed="0" w:qFormat="1"/>
+    <w:lsdException w:name="Subtle Reference" w:semiHidden="0" w:uiPriority="31" w:unhideWhenUsed="0" w:qFormat="1"/>
+    <w:lsdException w:name="Intense Reference" w:semiHidden="0" w:uiPriority="32" w:unhideWhenUsed="0" w:qFormat="1"/>
+    <w:lsdException w:name="Book Title" w:semiHidden="0" w:uiPriority="33" w:unhideWhenUsed="0" w:qFormat="1"/>
+    <w:lsdException w:name="Bibliography" w:uiPriority="37"/>
+    <w:lsdException w:name="TOC Heading" w:uiPriority="39" w:qFormat="1"/>
+  </w:latentStyles>
+  <w:style w:type="paragraph" w:default="1" w:styleId="Normal">
+    <w:name w:val="Normal"/>
+    <w:qFormat/>
+  </w:style>
+  <w:style w:type="paragraph" w:styleId="Heading1">
+    <w:name w:val="heading 1"/>
+    <w:basedOn w:val="Normal"/>
+    <w:next w:val="Normal"/>
+    <w:link w:val="Heading1Char"/>
+    <w:uiPriority w:val="9"/>
+    <w:qFormat/>
+    <w:rsid w:val="00215DEF"/>
+    <w:pPr>
+      <w:keepNext/>
+      <w:keepLines/>
+      <w:numPr>
+        <w:numId w:val="4"/>
+      </w:numPr>
+      <w:spacing w:before="480"/>
+      <w:outlineLvl w:val="0"/>
+    </w:pPr>
+    <w:rPr>
+      <w:rFonts w:asciiTheme="majorHAnsi" w:eastAsiaTheme="majorEastAsia" w:hAnsiTheme="majorHAnsi" w:cstheme="majorBidi"/>
+      <w:b/>
+      <w:bCs/>
+      <w:color w:val="345A8A" w:themeColor="accent1" w:themeShade="B5"/>
+      <w:sz w:val="32"/>
+      <w:szCs w:val="32"/>
+    </w:rPr>
+  </w:style>
+  <w:style w:type="paragraph" w:styleId="Heading2">
+    <w:name w:val="heading 2"/>
+    <w:basedOn w:val="Normal"/>
+    <w:next w:val="Normal"/>
+    <w:link w:val="Heading2Char"/>
+    <w:uiPriority w:val="9"/>
+    <w:unhideWhenUsed/>
+    <w:qFormat/>
+    <w:rsid w:val="00215DEF"/>
+    <w:pPr>
+      <w:keepNext/>
+      <w:keepLines/>
+      <w:numPr>
+        <w:ilvl w:val="1"/>
+        <w:numId w:val="4"/>
+      </w:numPr>
+      <w:spacing w:before="200"/>
+      <w:outlineLvl w:val="1"/>
+    </w:pPr>
+    <w:rPr>
+      <w:rFonts w:asciiTheme="majorHAnsi" w:eastAsiaTheme="majorEastAsia" w:hAnsiTheme="majorHAnsi" w:cstheme="majorBidi"/>
+      <w:b/>
+      <w:bCs/>
+      <w:color w:val="4F81BD" w:themeColor="accent1"/>
+      <w:sz w:val="26"/>
+      <w:szCs w:val="26"/>
+    </w:rPr>
+  </w:style>
+  <w:style w:type="paragraph" w:styleId="Heading3">
+    <w:name w:val="heading 3"/>
+    <w:basedOn w:val="Normal"/>
+    <w:next w:val="Normal"/>
+    <w:link w:val="Heading3Char"/>
+    <w:uiPriority w:val="9"/>
+    <w:unhideWhenUsed/>
+    <w:qFormat/>
+    <w:rsid w:val="00215DEF"/>
+    <w:pPr>
+      <w:keepNext/>
+      <w:keepLines/>
+      <w:numPr>
+        <w:ilvl w:val="2"/>
+        <w:numId w:val="4"/>
+      </w:numPr>
+      <w:spacing w:before="200"/>
+      <w:outlineLvl w:val="2"/>
+    </w:pPr>
+    <w:rPr>
+      <w:rFonts w:asciiTheme="majorHAnsi" w:eastAsiaTheme="majorEastAsia" w:hAnsiTheme="majorHAnsi" w:cstheme="majorBidi"/>
+      <w:b/>
+      <w:bCs/>
+      <w:color w:val="4F81BD" w:themeColor="accent1"/>
+    </w:rPr>
+  </w:style>
+  <w:style w:type="paragraph" w:styleId="Heading4">
+    <w:name w:val="heading 4"/>
+    <w:basedOn w:val="Normal"/>
+    <w:next w:val="Normal"/>
+    <w:link w:val="Heading4Char"/>
+    <w:uiPriority w:val="9"/>
+    <w:unhideWhenUsed/>
+    <w:qFormat/>
+    <w:rsid w:val="00215DEF"/>
+    <w:pPr>
+      <w:keepNext/>
+      <w:keepLines/>
+      <w:numPr>
+        <w:ilvl w:val="3"/>
+        <w:numId w:val="4"/>
+      </w:numPr>
+      <w:spacing w:before="200"/>
+      <w:outlineLvl w:val="3"/>
+    </w:pPr>
+    <w:rPr>
+      <w:rFonts w:asciiTheme="majorHAnsi" w:eastAsiaTheme="majorEastAsia" w:hAnsiTheme="majorHAnsi" w:cstheme="majorBidi"/>
+      <w:b/>
+      <w:bCs/>
+      <w:i/>
+      <w:iCs/>
+      <w:color w:val="4F81BD" w:themeColor="accent1"/>
+    </w:rPr>
+  </w:style>
+  <w:style w:type="character" w:default="1" w:styleId="DefaultParagraphFont">
+    <w:name w:val="Default Paragraph Font"/>
+    <w:uiPriority w:val="1"/>
+    <w:unhideWhenUsed/>
+  </w:style>
+  <w:style w:type="table" w:default="1" w:styleId="TableNormal">
+    <w:name w:val="Normal Table"/>
+    <w:uiPriority w:val="99"/>
+    <w:semiHidden/>
+    <w:unhideWhenUsed/>
+    <w:tblPr>
+      <w:tblInd w:w="0" w:type="dxa"/>
+      <w:tblCellMar>
+        <w:top w:w="0" w:type="dxa"/>
+        <w:left w:w="108" w:type="dxa"/>
+        <w:bottom w:w="0" w:type="dxa"/>
+        <w:right w:w="108" w:type="dxa"/>
+      </w:tblCellMar>
+    </w:tblPr>
+  </w:style>
+  <w:style w:type="numbering" w:default="1" w:styleId="NoList">
+    <w:name w:val="No List"/>
+    <w:uiPriority w:val="99"/>
+    <w:semiHidden/>
+    <w:unhideWhenUsed/>
+  </w:style>
+  <w:style w:type="character" w:customStyle="1" w:styleId="Heading1Char">
+    <w:name w:val="Heading 1 Char"/>
+    <w:basedOn w:val="DefaultParagraphFont"/>
+    <w:link w:val="Heading1"/>
+    <w:uiPriority w:val="9"/>
+    <w:rsid w:val="00215DEF"/>
+    <w:rPr>
+      <w:rFonts w:asciiTheme="majorHAnsi" w:eastAsiaTheme="majorEastAsia" w:hAnsiTheme="majorHAnsi" w:cstheme="majorBidi"/>
+      <w:b/>
+      <w:bCs/>
+      <w:color w:val="345A8A" w:themeColor="accent1" w:themeShade="B5"/>
+      <w:sz w:val="32"/>
+      <w:szCs w:val="32"/>
+    </w:rPr>
+  </w:style>
+  <w:style w:type="paragraph" w:styleId="Header">
+    <w:name w:val="header"/>
+    <w:basedOn w:val="Normal"/>
+    <w:link w:val="HeaderChar"/>
+    <w:uiPriority w:val="99"/>
+    <w:unhideWhenUsed/>
+    <w:rsid w:val="00707CED"/>
+    <w:pPr>
+      <w:tabs>
+        <w:tab w:val="center" w:pos="4320"/>
+        <w:tab w:val="right" w:pos="8640"/>
+      </w:tabs>
+    </w:pPr>
+  </w:style>
+  <w:style w:type="character" w:customStyle="1" w:styleId="HeaderChar">
+    <w:name w:val="Header Char"/>
+    <w:basedOn w:val="DefaultParagraphFont"/>
+    <w:link w:val="Header"/>
+    <w:uiPriority w:val="99"/>
+    <w:rsid w:val="00707CED"/>
+  </w:style>
+  <w:style w:type="paragraph" w:styleId="Footer">
+    <w:name w:val="footer"/>
+    <w:basedOn w:val="Normal"/>
+    <w:link w:val="FooterChar"/>
+    <w:uiPriority w:val="99"/>
+    <w:unhideWhenUsed/>
+    <w:rsid w:val="00707CED"/>
+    <w:pPr>
+      <w:tabs>
+        <w:tab w:val="center" w:pos="4320"/>
+        <w:tab w:val="right" w:pos="8640"/>
+      </w:tabs>
+    </w:pPr>
+  </w:style>
+  <w:style w:type="character" w:customStyle="1" w:styleId="FooterChar">
+    <w:name w:val="Footer Char"/>
+    <w:basedOn w:val="DefaultParagraphFont"/>
+    <w:link w:val="Footer"/>
+    <w:uiPriority w:val="99"/>
+    <w:rsid w:val="00707CED"/>
+  </w:style>
+  <w:style w:type="table" w:styleId="TableGrid">
+    <w:name w:val="Table Grid"/>
+    <w:basedOn w:val="TableNormal"/>
+    <w:uiPriority w:val="59"/>
+    <w:rsid w:val="00707CED"/>
+    <w:tblPr>
+      <w:tblInd w:w="0" w:type="dxa"/>
+      <w:tblBorders>
+        <w:top w:val="single" w:sz="4" w:space="0" w:color="auto"/>
+        <w:left w:val="single" w:sz="4" w:space="0" w:color="auto"/>
+        <w:bottom w:val="single" w:sz="4" w:space="0" w:color="auto"/>
+        <w:right w:val="single" w:sz="4" w:space="0" w:color="auto"/>
+        <w:insideH w:val="single" w:sz="4" w:space="0" w:color="auto"/>
+        <w:insideV w:val="single" w:sz="4" w:space="0" w:color="auto"/>
+      </w:tblBorders>
+      <w:tblCellMar>
+        <w:top w:w="0" w:type="dxa"/>
+        <w:left w:w="108" w:type="dxa"/>
+        <w:bottom w:w="0" w:type="dxa"/>
+        <w:right w:w="108" w:type="dxa"/>
+      </w:tblCellMar>
+    </w:tblPr>
+  </w:style>
+  <w:style w:type="paragraph" w:styleId="Title">
+    <w:name w:val="Title"/>
+    <w:basedOn w:val="Normal"/>
+    <w:next w:val="Normal"/>
+    <w:link w:val="TitleChar"/>
+    <w:uiPriority w:val="10"/>
+    <w:qFormat/>
+    <w:rsid w:val="0089006A"/>
+    <w:pPr>
+      <w:pBdr>
+        <w:bottom w:val="single" w:sz="8" w:space="4" w:color="4F81BD" w:themeColor="accent1"/>
+      </w:pBdr>
+      <w:spacing w:after="300"/>
+      <w:contextualSpacing/>
+    </w:pPr>
+    <w:rPr>
+      <w:rFonts w:asciiTheme="majorHAnsi" w:eastAsiaTheme="majorEastAsia" w:hAnsiTheme="majorHAnsi" w:cstheme="majorBidi"/>
+      <w:color w:val="17365D" w:themeColor="text2" w:themeShade="BF"/>
+      <w:spacing w:val="5"/>
+      <w:kern w:val="28"/>
+      <w:sz w:val="52"/>
+      <w:szCs w:val="52"/>
+    </w:rPr>
+  </w:style>
+  <w:style w:type="character" w:customStyle="1" w:styleId="TitleChar">
+    <w:name w:val="Title Char"/>
+    <w:basedOn w:val="DefaultParagraphFont"/>
+    <w:link w:val="Title"/>
+    <w:uiPriority w:val="10"/>
+    <w:rsid w:val="0089006A"/>
+    <w:rPr>
+      <w:rFonts w:asciiTheme="majorHAnsi" w:eastAsiaTheme="majorEastAsia" w:hAnsiTheme="majorHAnsi" w:cstheme="majorBidi"/>
+      <w:color w:val="17365D" w:themeColor="text2" w:themeShade="BF"/>
+      <w:spacing w:val="5"/>
+      <w:kern w:val="28"/>
+      <w:sz w:val="52"/>
+      <w:szCs w:val="52"/>
+    </w:rPr>
+  </w:style>
+  <w:style w:type="paragraph" w:styleId="DocumentMap">
+    <w:name w:val="Document Map"/>
+    <w:basedOn w:val="Normal"/>
+    <w:link w:val="DocumentMapChar"/>
+    <w:uiPriority w:val="99"/>
+    <w:semiHidden/>
+    <w:unhideWhenUsed/>
+    <w:rsid w:val="00BA663E"/>
+    <w:rPr>
+      <w:rFonts w:ascii="Lucida Grande" w:hAnsi="Lucida Grande"/>
+    </w:rPr>
+  </w:style>
+  <w:style w:type="character" w:customStyle="1" w:styleId="DocumentMapChar">
+    <w:name w:val="Document Map Char"/>
+    <w:basedOn w:val="DefaultParagraphFont"/>
+    <w:link w:val="DocumentMap"/>
+    <w:uiPriority w:val="99"/>
+    <w:semiHidden/>
+    <w:rsid w:val="00BA663E"/>
+    <w:rPr>
+      <w:rFonts w:ascii="Lucida Grande" w:hAnsi="Lucida Grande"/>
+    </w:rPr>
+  </w:style>
+  <w:style w:type="character" w:customStyle="1" w:styleId="Heading2Char">
+    <w:name w:val="Heading 2 Char"/>
+    <w:basedOn w:val="DefaultParagraphFont"/>
+    <w:link w:val="Heading2"/>
+    <w:uiPriority w:val="9"/>
+    <w:rsid w:val="00215DEF"/>
+    <w:rPr>
+      <w:rFonts w:asciiTheme="majorHAnsi" w:eastAsiaTheme="majorEastAsia" w:hAnsiTheme="majorHAnsi" w:cstheme="majorBidi"/>
+      <w:b/>
+      <w:bCs/>
+      <w:color w:val="4F81BD" w:themeColor="accent1"/>
+      <w:sz w:val="26"/>
+      <w:szCs w:val="26"/>
+    </w:rPr>
+  </w:style>
+  <w:style w:type="character" w:customStyle="1" w:styleId="Heading3Char">
+    <w:name w:val="Heading 3 Char"/>
+    <w:basedOn w:val="DefaultParagraphFont"/>
+    <w:link w:val="Heading3"/>
+    <w:uiPriority w:val="9"/>
+    <w:rsid w:val="00215DEF"/>
+    <w:rPr>
+      <w:rFonts w:asciiTheme="majorHAnsi" w:eastAsiaTheme="majorEastAsia" w:hAnsiTheme="majorHAnsi" w:cstheme="majorBidi"/>
+      <w:b/>
+      <w:bCs/>
+      <w:color w:val="4F81BD" w:themeColor="accent1"/>
+    </w:rPr>
+  </w:style>
+  <w:style w:type="paragraph" w:styleId="List">
+    <w:name w:val="List"/>
+    <w:basedOn w:val="Normal"/>
+    <w:uiPriority w:val="99"/>
+    <w:unhideWhenUsed/>
+    <w:rsid w:val="00462C35"/>
+    <w:pPr>
+      <w:ind w:left="360" w:hanging="360"/>
+      <w:contextualSpacing/>
+    </w:pPr>
+  </w:style>
+  <w:style w:type="table" w:styleId="MediumShading2-Accent1">
+    <w:name w:val="Medium Shading 2 Accent 1"/>
+    <w:basedOn w:val="TableNormal"/>
+    <w:uiPriority w:val="64"/>
+    <w:rsid w:val="003159C9"/>
+    <w:tblPr>
+      <w:tblStyleRowBandSize w:val="1"/>
+      <w:tblStyleColBandSize w:val="1"/>
+      <w:tblInd w:w="0" w:type="dxa"/>
+      <w:tblBorders>
+        <w:top w:val="single" w:sz="18" w:space="0" w:color="auto"/>
+        <w:bottom w:val="single" w:sz="18" w:space="0" w:color="auto"/>
+      </w:tblBorders>
+      <w:tblCellMar>
+        <w:top w:w="0" w:type="dxa"/>
+        <w:left w:w="108" w:type="dxa"/>
+        <w:bottom w:w="0" w:type="dxa"/>
+        <w:right w:w="108" w:type="dxa"/>
+      </w:tblCellMar>
+    </w:tblPr>
+    <w:tblStylePr w:type="firstRow">
+      <w:pPr>
+        <w:spacing w:before="0" w:after="0" w:line="240" w:lineRule="auto"/>
+      </w:pPr>
+      <w:rPr>
+        <w:b/>
+        <w:bCs/>
+        <w:color w:val="FFFFFF" w:themeColor="background1"/>
+      </w:rPr>
+      <w:tblPr/>
+      <w:tcPr>
+        <w:tcBorders>
+          <w:top w:val="single" w:sz="18" w:space="0" w:color="auto"/>
+          <w:left w:val="nil"/>
+          <w:bottom w:val="single" w:sz="18" w:space="0" w:color="auto"/>
+          <w:right w:val="nil"/>
+          <w:insideH w:val="nil"/>
+          <w:insideV w:val="nil"/>
+        </w:tcBorders>
+        <w:shd w:val="clear" w:color="auto" w:fill="4F81BD" w:themeFill="accent1"/>
+      </w:tcPr>
+    </w:tblStylePr>
+    <w:tblStylePr w:type="lastRow">
+      <w:pPr>
+        <w:spacing w:before="0" w:after="0" w:line="240" w:lineRule="auto"/>
+      </w:pPr>
+      <w:rPr>
+        <w:color w:val="auto"/>
+      </w:rPr>
+      <w:tblPr/>
+      <w:tcPr>
+        <w:tcBorders>
+          <w:top w:val="double" w:sz="6" w:space="0" w:color="auto"/>
+          <w:left w:val="nil"/>
+          <w:bottom w:val="single" w:sz="18" w:space="0" w:color="auto"/>
+          <w:right w:val="nil"/>
+          <w:insideH w:val="nil"/>
+          <w:insideV w:val="nil"/>
+        </w:tcBorders>
+        <w:shd w:val="clear" w:color="auto" w:fill="FFFFFF" w:themeFill="background1"/>
+      </w:tcPr>
+    </w:tblStylePr>
+    <w:tblStylePr w:type="firstCol">
+      <w:rPr>
+        <w:b/>
+        <w:bCs/>
+        <w:color w:val="FFFFFF" w:themeColor="background1"/>
+      </w:rPr>
+      <w:tblPr/>
+      <w:tcPr>
+        <w:tcBorders>
+          <w:top w:val="nil"/>
+          <w:left w:val="nil"/>
+          <w:bottom w:val="single" w:sz="18" w:space="0" w:color="auto"/>
+          <w:right w:val="nil"/>
+          <w:insideH w:val="nil"/>
+          <w:insideV w:val="nil"/>
+        </w:tcBorders>
+        <w:shd w:val="clear" w:color="auto" w:fill="4F81BD" w:themeFill="accent1"/>
+      </w:tcPr>
+    </w:tblStylePr>
+    <w:tblStylePr w:type="lastCol">
+      <w:rPr>
+        <w:b/>
+        <w:bCs/>
+        <w:color w:val="FFFFFF" w:themeColor="background1"/>
+      </w:rPr>
+      <w:tblPr/>
+      <w:tcPr>
+        <w:tcBorders>
+          <w:left w:val="nil"/>
+          <w:right w:val="nil"/>
+          <w:insideH w:val="nil"/>
+          <w:insideV w:val="nil"/>
+        </w:tcBorders>
+        <w:shd w:val="clear" w:color="auto" w:fill="4F81BD" w:themeFill="accent1"/>
+      </w:tcPr>
+    </w:tblStylePr>
+    <w:tblStylePr w:type="band1Vert">
+      <w:tblPr/>
+      <w:tcPr>
+        <w:tcBorders>
+          <w:left w:val="nil"/>
+          <w:right w:val="nil"/>
+          <w:insideH w:val="nil"/>
+          <w:insideV w:val="nil"/>
+        </w:tcBorders>
+        <w:shd w:val="clear" w:color="auto" w:fill="D8D8D8" w:themeFill="background1" w:themeFillShade="D8"/>
+      </w:tcPr>
+    </w:tblStylePr>
+    <w:tblStylePr w:type="band1Horz">
+      <w:tblPr/>
+      <w:tcPr>
+        <w:shd w:val="clear" w:color="auto" w:fill="D8D8D8" w:themeFill="background1" w:themeFillShade="D8"/>
+      </w:tcPr>
+    </w:tblStylePr>
+    <w:tblStylePr w:type="neCell">
+      <w:tblPr/>
+      <w:tcPr>
+        <w:tcBorders>
+          <w:top w:val="single" w:sz="18" w:space="0" w:color="auto"/>
+          <w:left w:val="nil"/>
+          <w:bottom w:val="single" w:sz="18" w:space="0" w:color="auto"/>
+          <w:right w:val="nil"/>
+          <w:insideH w:val="nil"/>
+          <w:insideV w:val="nil"/>
+        </w:tcBorders>
+      </w:tcPr>
+    </w:tblStylePr>
+    <w:tblStylePr w:type="nwCell">
+      <w:rPr>
+        <w:color w:val="FFFFFF" w:themeColor="background1"/>
+      </w:rPr>
+      <w:tblPr/>
+      <w:tcPr>
+        <w:tcBorders>
+          <w:top w:val="single" w:sz="18" w:space="0" w:color="auto"/>
+          <w:left w:val="nil"/>
+          <w:bottom w:val="single" w:sz="18" w:space="0" w:color="auto"/>
+          <w:right w:val="nil"/>
+          <w:insideH w:val="nil"/>
+          <w:insideV w:val="nil"/>
+        </w:tcBorders>
+      </w:tcPr>
+    </w:tblStylePr>
+  </w:style>
+  <w:style w:type="paragraph" w:styleId="TOC1">
+    <w:name w:val="toc 1"/>
+    <w:basedOn w:val="Normal"/>
+    <w:next w:val="Normal"/>
+    <w:autoRedefine/>
+    <w:uiPriority w:val="39"/>
+    <w:unhideWhenUsed/>
+    <w:rsid w:val="003159C9"/>
+  </w:style>
+  <w:style w:type="paragraph" w:styleId="TOC2">
+    <w:name w:val="toc 2"/>
+    <w:basedOn w:val="Normal"/>
+    <w:next w:val="Normal"/>
+    <w:autoRedefine/>
+    <w:uiPriority w:val="39"/>
+    <w:unhideWhenUsed/>
+    <w:rsid w:val="003159C9"/>
+    <w:pPr>
+      <w:ind w:left="240"/>
+    </w:pPr>
+  </w:style>
+  <w:style w:type="paragraph" w:styleId="TOC3">
+    <w:name w:val="toc 3"/>
+    <w:basedOn w:val="Normal"/>
+    <w:next w:val="Normal"/>
+    <w:autoRedefine/>
+    <w:uiPriority w:val="39"/>
+    <w:unhideWhenUsed/>
+    <w:rsid w:val="003159C9"/>
+    <w:pPr>
+      <w:ind w:left="480"/>
+    </w:pPr>
+  </w:style>
+  <w:style w:type="paragraph" w:styleId="TOC4">
+    <w:name w:val="toc 4"/>
+    <w:basedOn w:val="Normal"/>
+    <w:next w:val="Normal"/>
+    <w:autoRedefine/>
+    <w:uiPriority w:val="39"/>
+    <w:unhideWhenUsed/>
+    <w:rsid w:val="003159C9"/>
+    <w:pPr>
+      <w:ind w:left="720"/>
+    </w:pPr>
+  </w:style>
+  <w:style w:type="paragraph" w:styleId="TOC5">
+    <w:name w:val="toc 5"/>
+    <w:basedOn w:val="Normal"/>
+    <w:next w:val="Normal"/>
+    <w:autoRedefine/>
+    <w:uiPriority w:val="39"/>
+    <w:unhideWhenUsed/>
+    <w:rsid w:val="003159C9"/>
+    <w:pPr>
+      <w:ind w:left="960"/>
+    </w:pPr>
+  </w:style>
+  <w:style w:type="paragraph" w:styleId="TOC6">
+    <w:name w:val="toc 6"/>
+    <w:basedOn w:val="Normal"/>
+    <w:next w:val="Normal"/>
+    <w:autoRedefine/>
+    <w:uiPriority w:val="39"/>
+    <w:unhideWhenUsed/>
+    <w:rsid w:val="003159C9"/>
+    <w:pPr>
+      <w:ind w:left="1200"/>
+    </w:pPr>
+  </w:style>
+  <w:style w:type="paragraph" w:styleId="TOC7">
+    <w:name w:val="toc 7"/>
+    <w:basedOn w:val="Normal"/>
+    <w:next w:val="Normal"/>
+    <w:autoRedefine/>
+    <w:uiPriority w:val="39"/>
+    <w:unhideWhenUsed/>
+    <w:rsid w:val="003159C9"/>
+    <w:pPr>
+      <w:ind w:left="1440"/>
+    </w:pPr>
+  </w:style>
+  <w:style w:type="paragraph" w:styleId="TOC8">
+    <w:name w:val="toc 8"/>
+    <w:basedOn w:val="Normal"/>
+    <w:next w:val="Normal"/>
+    <w:autoRedefine/>
+    <w:uiPriority w:val="39"/>
+    <w:unhideWhenUsed/>
+    <w:rsid w:val="003159C9"/>
+    <w:pPr>
+      <w:ind w:left="1680"/>
+    </w:pPr>
+  </w:style>
+  <w:style w:type="paragraph" w:styleId="TOC9">
+    <w:name w:val="toc 9"/>
+    <w:basedOn w:val="Normal"/>
+    <w:next w:val="Normal"/>
+    <w:autoRedefine/>
+    <w:uiPriority w:val="39"/>
+    <w:unhideWhenUsed/>
+    <w:rsid w:val="003159C9"/>
+    <w:pPr>
+      <w:ind w:left="1920"/>
+    </w:pPr>
+  </w:style>
+  <w:style w:type="character" w:customStyle="1" w:styleId="Heading4Char">
+    <w:name w:val="Heading 4 Char"/>
+    <w:basedOn w:val="DefaultParagraphFont"/>
+    <w:link w:val="Heading4"/>
+    <w:uiPriority w:val="9"/>
+    <w:rsid w:val="00215DEF"/>
+    <w:rPr>
+      <w:rFonts w:asciiTheme="majorHAnsi" w:eastAsiaTheme="majorEastAsia" w:hAnsiTheme="majorHAnsi" w:cstheme="majorBidi"/>
+      <w:b/>
+      <w:bCs/>
+      <w:i/>
+      <w:iCs/>
+      <w:color w:val="4F81BD" w:themeColor="accent1"/>
+    </w:rPr>
+  </w:style>
+  <w:style w:type="paragraph" w:styleId="ListParagraph">
+    <w:name w:val="List Paragraph"/>
+    <w:basedOn w:val="Normal"/>
+    <w:uiPriority w:val="34"/>
+    <w:qFormat/>
+    <w:rsid w:val="0034209E"/>
+    <w:pPr>
+      <w:ind w:left="720"/>
+      <w:contextualSpacing/>
+    </w:pPr>
+  </w:style>
+  <w:style w:type="paragraph" w:styleId="BalloonText">
+    <w:name w:val="Balloon Text"/>
+    <w:basedOn w:val="Normal"/>
+    <w:link w:val="BalloonTextChar"/>
+    <w:uiPriority w:val="99"/>
+    <w:semiHidden/>
+    <w:unhideWhenUsed/>
+    <w:rsid w:val="00864607"/>
+    <w:rPr>
+      <w:rFonts w:ascii="Lucida Grande" w:hAnsi="Lucida Grande" w:cs="Lucida Grande"/>
+      <w:sz w:val="18"/>
+      <w:szCs w:val="18"/>
+    </w:rPr>
+  </w:style>
+  <w:style w:type="character" w:customStyle="1" w:styleId="BalloonTextChar">
+    <w:name w:val="Balloon Text Char"/>
+    <w:basedOn w:val="DefaultParagraphFont"/>
+    <w:link w:val="BalloonText"/>
+    <w:uiPriority w:val="99"/>
+    <w:semiHidden/>
+    <w:rsid w:val="00864607"/>
+    <w:rPr>
+      <w:rFonts w:ascii="Lucida Grande" w:hAnsi="Lucida Grande" w:cs="Lucida Grande"/>
+      <w:sz w:val="18"/>
+      <w:szCs w:val="18"/>
+    </w:rPr>
   </w:style>
 </w:styles>
 </file>
@@ -5192,7 +6193,7 @@
 </file>
 
 <file path=customXml/itemProps1.xml><?xml version="1.0" encoding="utf-8"?>
-<ds:datastoreItem xmlns:ds="http://schemas.openxmlformats.org/officeDocument/2006/customXml" ds:itemID="{E780DF9B-A2DC-44E0-A83D-7AA29ACA6CD0}">
+<ds:datastoreItem xmlns:ds="http://schemas.openxmlformats.org/officeDocument/2006/customXml" ds:itemID="{E45F6B5A-675B-EA43-8C66-83AE3E6C0AF4}">
   <ds:schemaRefs>
     <ds:schemaRef ds:uri="http://schemas.openxmlformats.org/officeDocument/2006/bibliography"/>
   </ds:schemaRefs>

</xml_diff>